<commit_message>
Updated documentation for the diploma work.
</commit_message>
<xml_diff>
--- a/Documentation/Дипломна-работа-Тодор Еников - 121316042.docx
+++ b/Documentation/Дипломна-работа-Тодор Еников - 121316042.docx
@@ -3967,7 +3967,14 @@
                 <w:webHidden/>
               </w:rPr>
               <w:tab/>
-              <w:t>43</w:t>
+              <w:t>4</w:t>
+            </w:r>
+            <w:r>
+              <w:rPr>
+                <w:noProof/>
+                <w:webHidden/>
+              </w:rPr>
+              <w:t>4</w:t>
             </w:r>
           </w:hyperlink>
         </w:p>
@@ -4015,7 +4022,14 @@
                 <w:webHidden/>
               </w:rPr>
               <w:tab/>
-              <w:t>47</w:t>
+              <w:t>4</w:t>
+            </w:r>
+            <w:r>
+              <w:rPr>
+                <w:noProof/>
+                <w:webHidden/>
+              </w:rPr>
+              <w:t>9</w:t>
             </w:r>
           </w:hyperlink>
         </w:p>
@@ -4047,10 +4061,26 @@
                 <w:webHidden/>
               </w:rPr>
               <w:tab/>
-              <w:t>48</w:t>
             </w:r>
           </w:hyperlink>
-          <w:hyperlink w:anchor="_Toc415305031" w:history="1"/>
+          <w:r>
+            <w:rPr>
+              <w:noProof/>
+            </w:rPr>
+            <w:t>50</w:t>
+          </w:r>
+          <w:r>
+            <w:fldChar w:fldCharType="begin"/>
+          </w:r>
+          <w:r>
+            <w:instrText xml:space="preserve"> HYPERLINK \l "_Toc415305031" </w:instrText>
+          </w:r>
+          <w:r>
+            <w:fldChar w:fldCharType="separate"/>
+          </w:r>
+          <w:r>
+            <w:fldChar w:fldCharType="end"/>
+          </w:r>
         </w:p>
         <w:p>
           <w:pPr>
@@ -4090,7 +4120,9 @@
         <w:lastRenderedPageBreak/>
         <w:t>Увод</w:t>
       </w:r>
+      <w:bookmarkStart w:id="1" w:name="_GoBack"/>
       <w:bookmarkEnd w:id="0"/>
+      <w:bookmarkEnd w:id="1"/>
     </w:p>
     <w:p>
       <w:pPr>
@@ -41209,14 +41241,6 @@
     </w:p>
     <w:p>
       <w:pPr>
-        <w:ind w:firstLine="0"/>
-        <w:rPr>
-          <w:shd w:val="clear" w:color="auto" w:fill="FFFFFF"/>
-        </w:rPr>
-      </w:pPr>
-    </w:p>
-    <w:p>
-      <w:pPr>
         <w:pStyle w:val="Heading1"/>
         <w:numPr>
           <w:ilvl w:val="2"/>
@@ -41225,7 +41249,6 @@
         <w:rPr>
           <w:sz w:val="32"/>
           <w:szCs w:val="32"/>
-          <w:lang w:val="en-US"/>
         </w:rPr>
       </w:pPr>
       <w:r>
@@ -41237,6 +41260,7 @@
         <w:t>Controller</w:t>
       </w:r>
     </w:p>
+    <w:p/>
     <w:p>
       <w:pPr>
         <w:ind w:firstLine="708"/>
@@ -41254,7 +41278,15 @@
           <w:sz w:val="24"/>
           <w:szCs w:val="24"/>
         </w:rPr>
-        <w:t xml:space="preserve">Контролера за добаване на нов </w:t>
+        <w:t>Контролера за добавя</w:t>
+      </w:r>
+      <w:r>
+        <w:rPr>
+          <w:rFonts w:asciiTheme="majorHAnsi" w:hAnsiTheme="majorHAnsi"/>
+          <w:sz w:val="24"/>
+          <w:szCs w:val="24"/>
+        </w:rPr>
+        <w:t xml:space="preserve">не на нов </w:t>
       </w:r>
       <w:r>
         <w:rPr>
@@ -43935,8 +43967,2633 @@
           <w:lang w:eastAsia="en-US"/>
         </w:rPr>
       </w:pPr>
-      <w:bookmarkStart w:id="1" w:name="_GoBack"/>
-      <w:bookmarkEnd w:id="1"/>
+    </w:p>
+    <w:p>
+      <w:pPr>
+        <w:spacing w:before="0" w:after="200" w:line="276" w:lineRule="auto"/>
+        <w:ind w:firstLine="708"/>
+        <w:rPr>
+          <w:rFonts w:asciiTheme="majorHAnsi" w:eastAsiaTheme="minorHAnsi" w:hAnsiTheme="majorHAnsi" w:cs="Consolas"/>
+          <w:color w:val="000000"/>
+          <w:sz w:val="24"/>
+          <w:szCs w:val="24"/>
+          <w:lang w:eastAsia="en-US"/>
+        </w:rPr>
+      </w:pPr>
+      <w:r>
+        <w:rPr>
+          <w:rFonts w:asciiTheme="majorHAnsi" w:eastAsiaTheme="minorHAnsi" w:hAnsiTheme="majorHAnsi" w:cs="Consolas"/>
+          <w:color w:val="000000"/>
+          <w:sz w:val="24"/>
+          <w:szCs w:val="24"/>
+          <w:lang w:eastAsia="en-US"/>
+        </w:rPr>
+        <w:lastRenderedPageBreak/>
+        <w:t xml:space="preserve">Изпращането на </w:t>
+      </w:r>
+      <w:r>
+        <w:rPr>
+          <w:rFonts w:asciiTheme="majorHAnsi" w:eastAsiaTheme="minorHAnsi" w:hAnsiTheme="majorHAnsi" w:cs="Consolas"/>
+          <w:color w:val="000000"/>
+          <w:sz w:val="24"/>
+          <w:szCs w:val="24"/>
+          <w:lang w:val="en-US" w:eastAsia="en-US"/>
+        </w:rPr>
+        <w:t xml:space="preserve">e-mail </w:t>
+      </w:r>
+      <w:r>
+        <w:rPr>
+          <w:rFonts w:asciiTheme="majorHAnsi" w:eastAsiaTheme="minorHAnsi" w:hAnsiTheme="majorHAnsi" w:cs="Consolas"/>
+          <w:color w:val="000000"/>
+          <w:sz w:val="24"/>
+          <w:szCs w:val="24"/>
+          <w:lang w:eastAsia="en-US"/>
+        </w:rPr>
+        <w:t>с известяване на клиента, че му изтича годишен технически преглед, застраховка или винетна такса</w:t>
+      </w:r>
+      <w:r>
+        <w:rPr>
+          <w:rFonts w:asciiTheme="majorHAnsi" w:eastAsiaTheme="minorHAnsi" w:hAnsiTheme="majorHAnsi" w:cs="Consolas"/>
+          <w:color w:val="000000"/>
+          <w:sz w:val="24"/>
+          <w:szCs w:val="24"/>
+          <w:lang w:eastAsia="en-US"/>
+        </w:rPr>
+        <w:t xml:space="preserve"> се осъществява по два начина:</w:t>
+      </w:r>
+    </w:p>
+    <w:p>
+      <w:pPr>
+        <w:pStyle w:val="ListParagraph"/>
+        <w:numPr>
+          <w:ilvl w:val="0"/>
+          <w:numId w:val="42"/>
+        </w:numPr>
+        <w:spacing w:before="0" w:after="200" w:line="276" w:lineRule="auto"/>
+        <w:rPr>
+          <w:rFonts w:asciiTheme="majorHAnsi" w:eastAsiaTheme="minorHAnsi" w:hAnsiTheme="majorHAnsi" w:cs="Consolas"/>
+          <w:color w:val="000000"/>
+          <w:sz w:val="24"/>
+          <w:szCs w:val="24"/>
+          <w:lang w:eastAsia="en-US"/>
+        </w:rPr>
+      </w:pPr>
+      <w:r>
+        <w:rPr>
+          <w:rFonts w:asciiTheme="majorHAnsi" w:eastAsiaTheme="minorHAnsi" w:hAnsiTheme="majorHAnsi" w:cs="Consolas"/>
+          <w:color w:val="000000"/>
+          <w:sz w:val="24"/>
+          <w:szCs w:val="24"/>
+          <w:lang w:eastAsia="en-US"/>
+        </w:rPr>
+        <w:t xml:space="preserve">Чрез </w:t>
+      </w:r>
+      <w:r>
+        <w:rPr>
+          <w:rFonts w:asciiTheme="majorHAnsi" w:eastAsiaTheme="minorHAnsi" w:hAnsiTheme="majorHAnsi" w:cs="Consolas"/>
+          <w:color w:val="000000"/>
+          <w:sz w:val="24"/>
+          <w:szCs w:val="24"/>
+          <w:lang w:val="en-US" w:eastAsia="en-US"/>
+        </w:rPr>
+        <w:t>Partial view-</w:t>
+      </w:r>
+      <w:r>
+        <w:rPr>
+          <w:rFonts w:asciiTheme="majorHAnsi" w:eastAsiaTheme="minorHAnsi" w:hAnsiTheme="majorHAnsi" w:cs="Consolas"/>
+          <w:color w:val="000000"/>
+          <w:sz w:val="24"/>
+          <w:szCs w:val="24"/>
+          <w:lang w:eastAsia="en-US"/>
+        </w:rPr>
+        <w:t>то _</w:t>
+      </w:r>
+      <w:r>
+        <w:rPr>
+          <w:rFonts w:asciiTheme="majorHAnsi" w:eastAsiaTheme="minorHAnsi" w:hAnsiTheme="majorHAnsi" w:cs="Consolas"/>
+          <w:color w:val="000000"/>
+          <w:sz w:val="24"/>
+          <w:szCs w:val="24"/>
+          <w:lang w:val="en-US" w:eastAsia="en-US"/>
+        </w:rPr>
+        <w:t xml:space="preserve">SendingEmailForm.cshtml, </w:t>
+      </w:r>
+      <w:r>
+        <w:rPr>
+          <w:rFonts w:asciiTheme="majorHAnsi" w:eastAsiaTheme="minorHAnsi" w:hAnsiTheme="majorHAnsi" w:cs="Consolas"/>
+          <w:color w:val="000000"/>
+          <w:sz w:val="24"/>
+          <w:szCs w:val="24"/>
+          <w:lang w:eastAsia="en-US"/>
+        </w:rPr>
+        <w:t xml:space="preserve">което се визуализира на всички </w:t>
+      </w:r>
+      <w:r>
+        <w:rPr>
+          <w:rFonts w:asciiTheme="majorHAnsi" w:eastAsiaTheme="minorHAnsi" w:hAnsiTheme="majorHAnsi" w:cs="Consolas"/>
+          <w:color w:val="000000"/>
+          <w:sz w:val="24"/>
+          <w:szCs w:val="24"/>
+          <w:lang w:val="en-US" w:eastAsia="en-US"/>
+        </w:rPr>
+        <w:t xml:space="preserve">web </w:t>
+      </w:r>
+      <w:r>
+        <w:rPr>
+          <w:rFonts w:asciiTheme="majorHAnsi" w:eastAsiaTheme="minorHAnsi" w:hAnsiTheme="majorHAnsi" w:cs="Consolas"/>
+          <w:color w:val="000000"/>
+          <w:sz w:val="24"/>
+          <w:szCs w:val="24"/>
+          <w:lang w:eastAsia="en-US"/>
+        </w:rPr>
+        <w:t>страници, които се използват за филтрация на клиенти/потребители</w:t>
+      </w:r>
+    </w:p>
+    <w:p>
+      <w:pPr>
+        <w:pStyle w:val="ListParagraph"/>
+        <w:numPr>
+          <w:ilvl w:val="0"/>
+          <w:numId w:val="42"/>
+        </w:numPr>
+        <w:spacing w:before="0" w:after="200" w:line="276" w:lineRule="auto"/>
+        <w:rPr>
+          <w:rFonts w:asciiTheme="majorHAnsi" w:eastAsiaTheme="minorHAnsi" w:hAnsiTheme="majorHAnsi" w:cs="Consolas"/>
+          <w:color w:val="000000"/>
+          <w:sz w:val="24"/>
+          <w:szCs w:val="24"/>
+          <w:lang w:eastAsia="en-US"/>
+        </w:rPr>
+      </w:pPr>
+      <w:r>
+        <w:rPr>
+          <w:rFonts w:asciiTheme="majorHAnsi" w:eastAsiaTheme="minorHAnsi" w:hAnsiTheme="majorHAnsi" w:cs="Consolas"/>
+          <w:color w:val="000000"/>
+          <w:sz w:val="24"/>
+          <w:szCs w:val="24"/>
+          <w:lang w:eastAsia="en-US"/>
+        </w:rPr>
+        <w:t xml:space="preserve">Чрез конзолното приложение </w:t>
+      </w:r>
+      <w:r>
+        <w:rPr>
+          <w:rFonts w:asciiTheme="majorHAnsi" w:eastAsiaTheme="minorHAnsi" w:hAnsiTheme="majorHAnsi" w:cs="Consolas"/>
+          <w:color w:val="000000"/>
+          <w:sz w:val="24"/>
+          <w:szCs w:val="24"/>
+          <w:lang w:val="en-US" w:eastAsia="en-US"/>
+        </w:rPr>
+        <w:t xml:space="preserve">CarsSystemConsoleApp, </w:t>
+      </w:r>
+      <w:r>
+        <w:rPr>
+          <w:rFonts w:asciiTheme="majorHAnsi" w:eastAsiaTheme="minorHAnsi" w:hAnsiTheme="majorHAnsi" w:cs="Consolas"/>
+          <w:color w:val="000000"/>
+          <w:sz w:val="24"/>
+          <w:szCs w:val="24"/>
+          <w:lang w:eastAsia="en-US"/>
+        </w:rPr>
+        <w:t xml:space="preserve">след като бъде настроено чрез </w:t>
+      </w:r>
+      <w:r>
+        <w:rPr>
+          <w:rFonts w:asciiTheme="majorHAnsi" w:eastAsiaTheme="minorHAnsi" w:hAnsiTheme="majorHAnsi" w:cs="Consolas"/>
+          <w:color w:val="000000"/>
+          <w:sz w:val="24"/>
+          <w:szCs w:val="24"/>
+          <w:lang w:val="en-US" w:eastAsia="en-US"/>
+        </w:rPr>
+        <w:t>Task scheduler</w:t>
+      </w:r>
+    </w:p>
+    <w:p>
+      <w:pPr>
+        <w:pStyle w:val="ListParagraph"/>
+        <w:spacing w:before="0" w:after="200" w:line="276" w:lineRule="auto"/>
+        <w:ind w:left="1428" w:firstLine="0"/>
+        <w:rPr>
+          <w:rFonts w:asciiTheme="majorHAnsi" w:eastAsiaTheme="minorHAnsi" w:hAnsiTheme="majorHAnsi" w:cs="Consolas"/>
+          <w:color w:val="000000"/>
+          <w:sz w:val="24"/>
+          <w:szCs w:val="24"/>
+          <w:lang w:eastAsia="en-US"/>
+        </w:rPr>
+      </w:pPr>
+    </w:p>
+    <w:p>
+      <w:pPr>
+        <w:spacing w:before="0" w:after="200" w:line="276" w:lineRule="auto"/>
+        <w:ind w:firstLine="708"/>
+        <w:rPr>
+          <w:rFonts w:asciiTheme="majorHAnsi" w:eastAsiaTheme="minorHAnsi" w:hAnsiTheme="majorHAnsi" w:cs="Consolas"/>
+          <w:color w:val="000000" w:themeColor="text1"/>
+          <w:sz w:val="24"/>
+          <w:szCs w:val="24"/>
+          <w:lang w:eastAsia="en-US"/>
+        </w:rPr>
+      </w:pPr>
+      <w:r>
+        <w:rPr>
+          <w:rFonts w:asciiTheme="majorHAnsi" w:eastAsiaTheme="minorHAnsi" w:hAnsiTheme="majorHAnsi" w:cs="Consolas"/>
+          <w:color w:val="000000"/>
+          <w:sz w:val="24"/>
+          <w:szCs w:val="24"/>
+          <w:lang w:eastAsia="en-US"/>
+        </w:rPr>
+        <w:t xml:space="preserve">Логиката за изпращане на </w:t>
+      </w:r>
+      <w:r>
+        <w:rPr>
+          <w:rFonts w:asciiTheme="majorHAnsi" w:eastAsiaTheme="minorHAnsi" w:hAnsiTheme="majorHAnsi" w:cs="Consolas"/>
+          <w:color w:val="000000"/>
+          <w:sz w:val="24"/>
+          <w:szCs w:val="24"/>
+          <w:lang w:val="en-US" w:eastAsia="en-US"/>
+        </w:rPr>
+        <w:t xml:space="preserve">e-mail, през web </w:t>
+      </w:r>
+      <w:r>
+        <w:rPr>
+          <w:rFonts w:asciiTheme="majorHAnsi" w:eastAsiaTheme="minorHAnsi" w:hAnsiTheme="majorHAnsi" w:cs="Consolas"/>
+          <w:color w:val="000000"/>
+          <w:sz w:val="24"/>
+          <w:szCs w:val="24"/>
+          <w:lang w:eastAsia="en-US"/>
+        </w:rPr>
+        <w:t>приложението,</w:t>
+      </w:r>
+      <w:r>
+        <w:rPr>
+          <w:rFonts w:asciiTheme="majorHAnsi" w:eastAsiaTheme="minorHAnsi" w:hAnsiTheme="majorHAnsi" w:cs="Consolas"/>
+          <w:color w:val="000000"/>
+          <w:sz w:val="24"/>
+          <w:szCs w:val="24"/>
+          <w:lang w:eastAsia="en-US"/>
+        </w:rPr>
+        <w:t xml:space="preserve"> се намира в контролера </w:t>
+      </w:r>
+      <w:r>
+        <w:rPr>
+          <w:rFonts w:asciiTheme="majorHAnsi" w:eastAsiaTheme="minorHAnsi" w:hAnsiTheme="majorHAnsi" w:cs="Consolas"/>
+          <w:color w:val="2B91AF"/>
+          <w:sz w:val="24"/>
+          <w:szCs w:val="24"/>
+          <w:highlight w:val="white"/>
+          <w:lang w:eastAsia="en-US"/>
+        </w:rPr>
+        <w:t>FilterController</w:t>
+      </w:r>
+      <w:r>
+        <w:rPr>
+          <w:rFonts w:asciiTheme="majorHAnsi" w:eastAsiaTheme="minorHAnsi" w:hAnsiTheme="majorHAnsi" w:cs="Consolas"/>
+          <w:color w:val="2B91AF"/>
+          <w:sz w:val="24"/>
+          <w:szCs w:val="24"/>
+          <w:lang w:val="en-US" w:eastAsia="en-US"/>
+        </w:rPr>
+        <w:t xml:space="preserve"> </w:t>
+      </w:r>
+      <w:r>
+        <w:rPr>
+          <w:rFonts w:asciiTheme="majorHAnsi" w:eastAsiaTheme="minorHAnsi" w:hAnsiTheme="majorHAnsi" w:cs="Consolas"/>
+          <w:color w:val="000000" w:themeColor="text1"/>
+          <w:sz w:val="24"/>
+          <w:szCs w:val="24"/>
+          <w:lang w:eastAsia="en-US"/>
+        </w:rPr>
+        <w:t>и взависимост от това по какъв начин са филтрирани клиентите</w:t>
+      </w:r>
+      <w:r>
+        <w:rPr>
+          <w:rFonts w:asciiTheme="majorHAnsi" w:eastAsiaTheme="minorHAnsi" w:hAnsiTheme="majorHAnsi" w:cs="Consolas"/>
+          <w:color w:val="000000" w:themeColor="text1"/>
+          <w:sz w:val="24"/>
+          <w:szCs w:val="24"/>
+          <w:lang w:eastAsia="en-US"/>
+        </w:rPr>
+        <w:t xml:space="preserve"> са имплементирани </w:t>
+      </w:r>
+      <w:r>
+        <w:rPr>
+          <w:rFonts w:asciiTheme="majorHAnsi" w:eastAsiaTheme="minorHAnsi" w:hAnsiTheme="majorHAnsi" w:cs="Consolas"/>
+          <w:color w:val="2B91AF"/>
+          <w:sz w:val="24"/>
+          <w:szCs w:val="24"/>
+          <w:highlight w:val="white"/>
+          <w:lang w:eastAsia="en-US"/>
+        </w:rPr>
+        <w:t>ActionResult</w:t>
+      </w:r>
+      <w:r>
+        <w:rPr>
+          <w:rFonts w:asciiTheme="majorHAnsi" w:eastAsiaTheme="minorHAnsi" w:hAnsiTheme="majorHAnsi" w:cs="Consolas"/>
+          <w:color w:val="2B91AF"/>
+          <w:sz w:val="24"/>
+          <w:szCs w:val="24"/>
+          <w:lang w:val="en-US" w:eastAsia="en-US"/>
+        </w:rPr>
+        <w:t xml:space="preserve"> </w:t>
+      </w:r>
+      <w:r>
+        <w:rPr>
+          <w:rFonts w:asciiTheme="majorHAnsi" w:eastAsiaTheme="minorHAnsi" w:hAnsiTheme="majorHAnsi" w:cs="Consolas"/>
+          <w:color w:val="000000" w:themeColor="text1"/>
+          <w:sz w:val="24"/>
+          <w:szCs w:val="24"/>
+          <w:lang w:val="en-US" w:eastAsia="en-US"/>
+        </w:rPr>
+        <w:t>–</w:t>
+      </w:r>
+      <w:r>
+        <w:rPr>
+          <w:rFonts w:asciiTheme="majorHAnsi" w:eastAsiaTheme="minorHAnsi" w:hAnsiTheme="majorHAnsi" w:cs="Consolas"/>
+          <w:color w:val="000000" w:themeColor="text1"/>
+          <w:sz w:val="24"/>
+          <w:szCs w:val="24"/>
+          <w:lang w:val="en-US" w:eastAsia="en-US"/>
+        </w:rPr>
+        <w:t xml:space="preserve"> </w:t>
+      </w:r>
+      <w:r>
+        <w:rPr>
+          <w:rFonts w:asciiTheme="majorHAnsi" w:eastAsiaTheme="minorHAnsi" w:hAnsiTheme="majorHAnsi" w:cs="Consolas"/>
+          <w:color w:val="000000" w:themeColor="text1"/>
+          <w:sz w:val="24"/>
+          <w:szCs w:val="24"/>
+          <w:lang w:val="en-US" w:eastAsia="en-US"/>
+        </w:rPr>
+        <w:t>a</w:t>
+      </w:r>
+      <w:r>
+        <w:rPr>
+          <w:rFonts w:asciiTheme="majorHAnsi" w:eastAsiaTheme="minorHAnsi" w:hAnsiTheme="majorHAnsi" w:cs="Consolas"/>
+          <w:color w:val="000000" w:themeColor="text1"/>
+          <w:sz w:val="24"/>
+          <w:szCs w:val="24"/>
+          <w:lang w:val="en-US" w:eastAsia="en-US"/>
+        </w:rPr>
+        <w:t>:</w:t>
+      </w:r>
+    </w:p>
+    <w:p>
+      <w:pPr>
+        <w:spacing w:before="0" w:after="200" w:line="276" w:lineRule="auto"/>
+        <w:ind w:firstLine="708"/>
+        <w:rPr>
+          <w:rFonts w:asciiTheme="majorHAnsi" w:eastAsiaTheme="minorHAnsi" w:hAnsiTheme="majorHAnsi" w:cs="Consolas"/>
+          <w:color w:val="000000" w:themeColor="text1"/>
+          <w:sz w:val="24"/>
+          <w:szCs w:val="24"/>
+          <w:lang w:eastAsia="en-US"/>
+        </w:rPr>
+      </w:pPr>
+    </w:p>
+    <w:p>
+      <w:pPr>
+        <w:pStyle w:val="ListParagraph"/>
+        <w:numPr>
+          <w:ilvl w:val="0"/>
+          <w:numId w:val="43"/>
+        </w:numPr>
+        <w:spacing w:before="0" w:after="200" w:line="276" w:lineRule="auto"/>
+        <w:jc w:val="left"/>
+        <w:rPr>
+          <w:rFonts w:asciiTheme="majorHAnsi" w:eastAsiaTheme="minorHAnsi" w:hAnsiTheme="majorHAnsi" w:cs="Consolas"/>
+          <w:color w:val="000000" w:themeColor="text1"/>
+          <w:sz w:val="24"/>
+          <w:szCs w:val="24"/>
+          <w:lang w:val="en-US" w:eastAsia="en-US"/>
+        </w:rPr>
+      </w:pPr>
+      <w:r>
+        <w:rPr>
+          <w:rFonts w:asciiTheme="majorHAnsi" w:eastAsiaTheme="minorHAnsi" w:hAnsiTheme="majorHAnsi" w:cs="Consolas"/>
+          <w:color w:val="2B91AF"/>
+          <w:sz w:val="24"/>
+          <w:szCs w:val="24"/>
+          <w:highlight w:val="white"/>
+          <w:lang w:eastAsia="en-US"/>
+        </w:rPr>
+        <w:t>ActionResult</w:t>
+      </w:r>
+      <w:r>
+        <w:rPr>
+          <w:rFonts w:asciiTheme="majorHAnsi" w:eastAsiaTheme="minorHAnsi" w:hAnsiTheme="majorHAnsi" w:cs="Consolas"/>
+          <w:color w:val="000000"/>
+          <w:sz w:val="24"/>
+          <w:szCs w:val="24"/>
+          <w:highlight w:val="white"/>
+          <w:lang w:eastAsia="en-US"/>
+        </w:rPr>
+        <w:t xml:space="preserve"> FilterExpiringByAnnualCheckUpInTheNextSevenDays(</w:t>
+      </w:r>
+      <w:r>
+        <w:rPr>
+          <w:rFonts w:asciiTheme="majorHAnsi" w:eastAsiaTheme="minorHAnsi" w:hAnsiTheme="majorHAnsi" w:cs="Consolas"/>
+          <w:color w:val="0000FF"/>
+          <w:sz w:val="24"/>
+          <w:szCs w:val="24"/>
+          <w:highlight w:val="white"/>
+          <w:lang w:eastAsia="en-US"/>
+        </w:rPr>
+        <w:t>string</w:t>
+      </w:r>
+      <w:r>
+        <w:rPr>
+          <w:rFonts w:asciiTheme="majorHAnsi" w:eastAsiaTheme="minorHAnsi" w:hAnsiTheme="majorHAnsi" w:cs="Consolas"/>
+          <w:color w:val="000000"/>
+          <w:sz w:val="24"/>
+          <w:szCs w:val="24"/>
+          <w:highlight w:val="white"/>
+          <w:lang w:eastAsia="en-US"/>
+        </w:rPr>
+        <w:t xml:space="preserve"> emailSubjectTextBox, </w:t>
+      </w:r>
+      <w:r>
+        <w:rPr>
+          <w:rFonts w:asciiTheme="majorHAnsi" w:eastAsiaTheme="minorHAnsi" w:hAnsiTheme="majorHAnsi" w:cs="Consolas"/>
+          <w:color w:val="0000FF"/>
+          <w:sz w:val="24"/>
+          <w:szCs w:val="24"/>
+          <w:highlight w:val="white"/>
+          <w:lang w:eastAsia="en-US"/>
+        </w:rPr>
+        <w:t>string</w:t>
+      </w:r>
+      <w:r>
+        <w:rPr>
+          <w:rFonts w:asciiTheme="majorHAnsi" w:eastAsiaTheme="minorHAnsi" w:hAnsiTheme="majorHAnsi" w:cs="Consolas"/>
+          <w:color w:val="000000"/>
+          <w:sz w:val="24"/>
+          <w:szCs w:val="24"/>
+          <w:highlight w:val="white"/>
+          <w:lang w:eastAsia="en-US"/>
+        </w:rPr>
+        <w:t xml:space="preserve"> emailContentBox)</w:t>
+      </w:r>
+    </w:p>
+    <w:p>
+      <w:pPr>
+        <w:pStyle w:val="ListParagraph"/>
+        <w:spacing w:before="0" w:after="200" w:line="276" w:lineRule="auto"/>
+        <w:ind w:left="1428" w:firstLine="0"/>
+        <w:jc w:val="left"/>
+        <w:rPr>
+          <w:rFonts w:asciiTheme="majorHAnsi" w:eastAsiaTheme="minorHAnsi" w:hAnsiTheme="majorHAnsi" w:cs="Consolas"/>
+          <w:color w:val="000000" w:themeColor="text1"/>
+          <w:sz w:val="24"/>
+          <w:szCs w:val="24"/>
+          <w:lang w:val="en-US" w:eastAsia="en-US"/>
+        </w:rPr>
+      </w:pPr>
+    </w:p>
+    <w:p>
+      <w:pPr>
+        <w:pStyle w:val="ListParagraph"/>
+        <w:numPr>
+          <w:ilvl w:val="0"/>
+          <w:numId w:val="43"/>
+        </w:numPr>
+        <w:autoSpaceDE w:val="0"/>
+        <w:autoSpaceDN w:val="0"/>
+        <w:adjustRightInd w:val="0"/>
+        <w:spacing w:before="0"/>
+        <w:jc w:val="left"/>
+        <w:rPr>
+          <w:rFonts w:asciiTheme="majorHAnsi" w:eastAsiaTheme="minorHAnsi" w:hAnsiTheme="majorHAnsi" w:cs="Consolas"/>
+          <w:color w:val="000000"/>
+          <w:sz w:val="24"/>
+          <w:szCs w:val="24"/>
+          <w:highlight w:val="white"/>
+          <w:lang w:eastAsia="en-US"/>
+        </w:rPr>
+      </w:pPr>
+      <w:r>
+        <w:rPr>
+          <w:rFonts w:asciiTheme="majorHAnsi" w:eastAsiaTheme="minorHAnsi" w:hAnsiTheme="majorHAnsi" w:cs="Consolas"/>
+          <w:color w:val="2B91AF"/>
+          <w:sz w:val="24"/>
+          <w:szCs w:val="24"/>
+          <w:highlight w:val="white"/>
+          <w:lang w:eastAsia="en-US"/>
+        </w:rPr>
+        <w:t>ActionResult</w:t>
+      </w:r>
+      <w:r>
+        <w:rPr>
+          <w:rFonts w:asciiTheme="majorHAnsi" w:eastAsiaTheme="minorHAnsi" w:hAnsiTheme="majorHAnsi" w:cs="Consolas"/>
+          <w:color w:val="000000"/>
+          <w:sz w:val="24"/>
+          <w:szCs w:val="24"/>
+          <w:highlight w:val="white"/>
+          <w:lang w:eastAsia="en-US"/>
+        </w:rPr>
+        <w:t xml:space="preserve"> FilterExpiringByAnnualCheckUpToday(</w:t>
+      </w:r>
+      <w:r>
+        <w:rPr>
+          <w:rFonts w:asciiTheme="majorHAnsi" w:eastAsiaTheme="minorHAnsi" w:hAnsiTheme="majorHAnsi" w:cs="Consolas"/>
+          <w:color w:val="0000FF"/>
+          <w:sz w:val="24"/>
+          <w:szCs w:val="24"/>
+          <w:highlight w:val="white"/>
+          <w:lang w:eastAsia="en-US"/>
+        </w:rPr>
+        <w:t>string</w:t>
+      </w:r>
+      <w:r>
+        <w:rPr>
+          <w:rFonts w:asciiTheme="majorHAnsi" w:eastAsiaTheme="minorHAnsi" w:hAnsiTheme="majorHAnsi" w:cs="Consolas"/>
+          <w:color w:val="000000"/>
+          <w:sz w:val="24"/>
+          <w:szCs w:val="24"/>
+          <w:highlight w:val="white"/>
+          <w:lang w:eastAsia="en-US"/>
+        </w:rPr>
+        <w:t xml:space="preserve"> emailSubjectTextBox, </w:t>
+      </w:r>
+      <w:r>
+        <w:rPr>
+          <w:rFonts w:asciiTheme="majorHAnsi" w:eastAsiaTheme="minorHAnsi" w:hAnsiTheme="majorHAnsi" w:cs="Consolas"/>
+          <w:color w:val="0000FF"/>
+          <w:sz w:val="24"/>
+          <w:szCs w:val="24"/>
+          <w:highlight w:val="white"/>
+          <w:lang w:eastAsia="en-US"/>
+        </w:rPr>
+        <w:t>string</w:t>
+      </w:r>
+      <w:r>
+        <w:rPr>
+          <w:rFonts w:asciiTheme="majorHAnsi" w:eastAsiaTheme="minorHAnsi" w:hAnsiTheme="majorHAnsi" w:cs="Consolas"/>
+          <w:color w:val="000000"/>
+          <w:sz w:val="24"/>
+          <w:szCs w:val="24"/>
+          <w:highlight w:val="white"/>
+          <w:lang w:eastAsia="en-US"/>
+        </w:rPr>
+        <w:t xml:space="preserve"> emailContentBox)</w:t>
+      </w:r>
+    </w:p>
+    <w:p>
+      <w:pPr>
+        <w:pStyle w:val="ListParagraph"/>
+        <w:rPr>
+          <w:rFonts w:asciiTheme="majorHAnsi" w:eastAsiaTheme="minorHAnsi" w:hAnsiTheme="majorHAnsi" w:cs="Consolas"/>
+          <w:color w:val="000000"/>
+          <w:sz w:val="24"/>
+          <w:szCs w:val="24"/>
+          <w:highlight w:val="white"/>
+          <w:lang w:eastAsia="en-US"/>
+        </w:rPr>
+      </w:pPr>
+    </w:p>
+    <w:p>
+      <w:pPr>
+        <w:pStyle w:val="ListParagraph"/>
+        <w:autoSpaceDE w:val="0"/>
+        <w:autoSpaceDN w:val="0"/>
+        <w:adjustRightInd w:val="0"/>
+        <w:spacing w:before="0"/>
+        <w:ind w:left="1428" w:firstLine="0"/>
+        <w:jc w:val="left"/>
+        <w:rPr>
+          <w:rFonts w:asciiTheme="majorHAnsi" w:eastAsiaTheme="minorHAnsi" w:hAnsiTheme="majorHAnsi" w:cs="Consolas"/>
+          <w:color w:val="000000"/>
+          <w:sz w:val="24"/>
+          <w:szCs w:val="24"/>
+          <w:highlight w:val="white"/>
+          <w:lang w:eastAsia="en-US"/>
+        </w:rPr>
+      </w:pPr>
+    </w:p>
+    <w:p>
+      <w:pPr>
+        <w:pStyle w:val="ListParagraph"/>
+        <w:numPr>
+          <w:ilvl w:val="0"/>
+          <w:numId w:val="43"/>
+        </w:numPr>
+        <w:autoSpaceDE w:val="0"/>
+        <w:autoSpaceDN w:val="0"/>
+        <w:adjustRightInd w:val="0"/>
+        <w:spacing w:before="0"/>
+        <w:jc w:val="left"/>
+        <w:rPr>
+          <w:rFonts w:asciiTheme="majorHAnsi" w:eastAsiaTheme="minorHAnsi" w:hAnsiTheme="majorHAnsi" w:cs="Consolas"/>
+          <w:color w:val="000000"/>
+          <w:sz w:val="24"/>
+          <w:szCs w:val="24"/>
+          <w:highlight w:val="white"/>
+          <w:lang w:eastAsia="en-US"/>
+        </w:rPr>
+      </w:pPr>
+      <w:r>
+        <w:rPr>
+          <w:rFonts w:asciiTheme="majorHAnsi" w:eastAsiaTheme="minorHAnsi" w:hAnsiTheme="majorHAnsi" w:cs="Consolas"/>
+          <w:color w:val="2B91AF"/>
+          <w:sz w:val="24"/>
+          <w:szCs w:val="24"/>
+          <w:highlight w:val="white"/>
+          <w:lang w:eastAsia="en-US"/>
+        </w:rPr>
+        <w:t>ActionResult</w:t>
+      </w:r>
+      <w:r>
+        <w:rPr>
+          <w:rFonts w:asciiTheme="majorHAnsi" w:eastAsiaTheme="minorHAnsi" w:hAnsiTheme="majorHAnsi" w:cs="Consolas"/>
+          <w:color w:val="000000"/>
+          <w:sz w:val="24"/>
+          <w:szCs w:val="24"/>
+          <w:highlight w:val="white"/>
+          <w:lang w:eastAsia="en-US"/>
+        </w:rPr>
+        <w:t xml:space="preserve"> FilterExpiringByVignetteInTheNextSevenDays(</w:t>
+      </w:r>
+      <w:r>
+        <w:rPr>
+          <w:rFonts w:asciiTheme="majorHAnsi" w:eastAsiaTheme="minorHAnsi" w:hAnsiTheme="majorHAnsi" w:cs="Consolas"/>
+          <w:color w:val="0000FF"/>
+          <w:sz w:val="24"/>
+          <w:szCs w:val="24"/>
+          <w:highlight w:val="white"/>
+          <w:lang w:eastAsia="en-US"/>
+        </w:rPr>
+        <w:t>string</w:t>
+      </w:r>
+      <w:r>
+        <w:rPr>
+          <w:rFonts w:asciiTheme="majorHAnsi" w:eastAsiaTheme="minorHAnsi" w:hAnsiTheme="majorHAnsi" w:cs="Consolas"/>
+          <w:color w:val="000000"/>
+          <w:sz w:val="24"/>
+          <w:szCs w:val="24"/>
+          <w:highlight w:val="white"/>
+          <w:lang w:eastAsia="en-US"/>
+        </w:rPr>
+        <w:t xml:space="preserve"> emailSubjectTextBox, </w:t>
+      </w:r>
+      <w:r>
+        <w:rPr>
+          <w:rFonts w:asciiTheme="majorHAnsi" w:eastAsiaTheme="minorHAnsi" w:hAnsiTheme="majorHAnsi" w:cs="Consolas"/>
+          <w:color w:val="0000FF"/>
+          <w:sz w:val="24"/>
+          <w:szCs w:val="24"/>
+          <w:highlight w:val="white"/>
+          <w:lang w:eastAsia="en-US"/>
+        </w:rPr>
+        <w:t>string</w:t>
+      </w:r>
+      <w:r>
+        <w:rPr>
+          <w:rFonts w:asciiTheme="majorHAnsi" w:eastAsiaTheme="minorHAnsi" w:hAnsiTheme="majorHAnsi" w:cs="Consolas"/>
+          <w:color w:val="000000"/>
+          <w:sz w:val="24"/>
+          <w:szCs w:val="24"/>
+          <w:highlight w:val="white"/>
+          <w:lang w:eastAsia="en-US"/>
+        </w:rPr>
+        <w:t xml:space="preserve"> emailContentBox)</w:t>
+      </w:r>
+    </w:p>
+    <w:p>
+      <w:pPr>
+        <w:pStyle w:val="ListParagraph"/>
+        <w:autoSpaceDE w:val="0"/>
+        <w:autoSpaceDN w:val="0"/>
+        <w:adjustRightInd w:val="0"/>
+        <w:spacing w:before="0"/>
+        <w:ind w:left="1428" w:firstLine="0"/>
+        <w:jc w:val="left"/>
+        <w:rPr>
+          <w:rFonts w:asciiTheme="majorHAnsi" w:eastAsiaTheme="minorHAnsi" w:hAnsiTheme="majorHAnsi" w:cs="Consolas"/>
+          <w:color w:val="000000"/>
+          <w:sz w:val="24"/>
+          <w:szCs w:val="24"/>
+          <w:highlight w:val="white"/>
+          <w:lang w:eastAsia="en-US"/>
+        </w:rPr>
+      </w:pPr>
+    </w:p>
+    <w:p>
+      <w:pPr>
+        <w:pStyle w:val="ListParagraph"/>
+        <w:numPr>
+          <w:ilvl w:val="0"/>
+          <w:numId w:val="43"/>
+        </w:numPr>
+        <w:autoSpaceDE w:val="0"/>
+        <w:autoSpaceDN w:val="0"/>
+        <w:adjustRightInd w:val="0"/>
+        <w:spacing w:before="0"/>
+        <w:jc w:val="left"/>
+        <w:rPr>
+          <w:rFonts w:asciiTheme="majorHAnsi" w:eastAsiaTheme="minorHAnsi" w:hAnsiTheme="majorHAnsi" w:cs="Consolas"/>
+          <w:color w:val="000000"/>
+          <w:sz w:val="24"/>
+          <w:szCs w:val="24"/>
+          <w:highlight w:val="white"/>
+          <w:lang w:eastAsia="en-US"/>
+        </w:rPr>
+      </w:pPr>
+      <w:r>
+        <w:rPr>
+          <w:rFonts w:asciiTheme="majorHAnsi" w:eastAsiaTheme="minorHAnsi" w:hAnsiTheme="majorHAnsi" w:cs="Consolas"/>
+          <w:color w:val="2B91AF"/>
+          <w:sz w:val="24"/>
+          <w:szCs w:val="24"/>
+          <w:highlight w:val="white"/>
+          <w:lang w:eastAsia="en-US"/>
+        </w:rPr>
+        <w:t>ActionResult</w:t>
+      </w:r>
+      <w:r>
+        <w:rPr>
+          <w:rFonts w:asciiTheme="majorHAnsi" w:eastAsiaTheme="minorHAnsi" w:hAnsiTheme="majorHAnsi" w:cs="Consolas"/>
+          <w:color w:val="000000"/>
+          <w:sz w:val="24"/>
+          <w:szCs w:val="24"/>
+          <w:highlight w:val="white"/>
+          <w:lang w:eastAsia="en-US"/>
+        </w:rPr>
+        <w:t xml:space="preserve"> FilterExpiringByVignetteToday(</w:t>
+      </w:r>
+      <w:r>
+        <w:rPr>
+          <w:rFonts w:asciiTheme="majorHAnsi" w:eastAsiaTheme="minorHAnsi" w:hAnsiTheme="majorHAnsi" w:cs="Consolas"/>
+          <w:color w:val="0000FF"/>
+          <w:sz w:val="24"/>
+          <w:szCs w:val="24"/>
+          <w:highlight w:val="white"/>
+          <w:lang w:eastAsia="en-US"/>
+        </w:rPr>
+        <w:t>string</w:t>
+      </w:r>
+      <w:r>
+        <w:rPr>
+          <w:rFonts w:asciiTheme="majorHAnsi" w:eastAsiaTheme="minorHAnsi" w:hAnsiTheme="majorHAnsi" w:cs="Consolas"/>
+          <w:color w:val="000000"/>
+          <w:sz w:val="24"/>
+          <w:szCs w:val="24"/>
+          <w:highlight w:val="white"/>
+          <w:lang w:eastAsia="en-US"/>
+        </w:rPr>
+        <w:t xml:space="preserve"> emailSubjectTextBox, </w:t>
+      </w:r>
+      <w:r>
+        <w:rPr>
+          <w:rFonts w:asciiTheme="majorHAnsi" w:eastAsiaTheme="minorHAnsi" w:hAnsiTheme="majorHAnsi" w:cs="Consolas"/>
+          <w:color w:val="0000FF"/>
+          <w:sz w:val="24"/>
+          <w:szCs w:val="24"/>
+          <w:highlight w:val="white"/>
+          <w:lang w:eastAsia="en-US"/>
+        </w:rPr>
+        <w:t>string</w:t>
+      </w:r>
+      <w:r>
+        <w:rPr>
+          <w:rFonts w:asciiTheme="majorHAnsi" w:eastAsiaTheme="minorHAnsi" w:hAnsiTheme="majorHAnsi" w:cs="Consolas"/>
+          <w:color w:val="000000"/>
+          <w:sz w:val="24"/>
+          <w:szCs w:val="24"/>
+          <w:highlight w:val="white"/>
+          <w:lang w:eastAsia="en-US"/>
+        </w:rPr>
+        <w:t xml:space="preserve"> emailContentBox)</w:t>
+      </w:r>
+    </w:p>
+    <w:p>
+      <w:pPr>
+        <w:autoSpaceDE w:val="0"/>
+        <w:autoSpaceDN w:val="0"/>
+        <w:adjustRightInd w:val="0"/>
+        <w:spacing w:before="0"/>
+        <w:ind w:firstLine="0"/>
+        <w:jc w:val="left"/>
+        <w:rPr>
+          <w:rFonts w:asciiTheme="majorHAnsi" w:eastAsiaTheme="minorHAnsi" w:hAnsiTheme="majorHAnsi" w:cs="Consolas"/>
+          <w:color w:val="000000"/>
+          <w:sz w:val="24"/>
+          <w:szCs w:val="24"/>
+          <w:highlight w:val="white"/>
+          <w:lang w:eastAsia="en-US"/>
+        </w:rPr>
+      </w:pPr>
+    </w:p>
+    <w:p>
+      <w:pPr>
+        <w:pStyle w:val="ListParagraph"/>
+        <w:numPr>
+          <w:ilvl w:val="0"/>
+          <w:numId w:val="43"/>
+        </w:numPr>
+        <w:autoSpaceDE w:val="0"/>
+        <w:autoSpaceDN w:val="0"/>
+        <w:adjustRightInd w:val="0"/>
+        <w:spacing w:before="0"/>
+        <w:jc w:val="left"/>
+        <w:rPr>
+          <w:rFonts w:asciiTheme="majorHAnsi" w:eastAsiaTheme="minorHAnsi" w:hAnsiTheme="majorHAnsi" w:cs="Consolas"/>
+          <w:color w:val="000000"/>
+          <w:sz w:val="24"/>
+          <w:szCs w:val="24"/>
+          <w:highlight w:val="white"/>
+          <w:lang w:eastAsia="en-US"/>
+        </w:rPr>
+      </w:pPr>
+      <w:r>
+        <w:rPr>
+          <w:rFonts w:asciiTheme="majorHAnsi" w:eastAsiaTheme="minorHAnsi" w:hAnsiTheme="majorHAnsi" w:cs="Consolas"/>
+          <w:color w:val="2B91AF"/>
+          <w:sz w:val="24"/>
+          <w:szCs w:val="24"/>
+          <w:highlight w:val="white"/>
+          <w:lang w:eastAsia="en-US"/>
+        </w:rPr>
+        <w:t>ActionResult</w:t>
+      </w:r>
+      <w:r>
+        <w:rPr>
+          <w:rFonts w:asciiTheme="majorHAnsi" w:eastAsiaTheme="minorHAnsi" w:hAnsiTheme="majorHAnsi" w:cs="Consolas"/>
+          <w:color w:val="000000"/>
+          <w:sz w:val="24"/>
+          <w:szCs w:val="24"/>
+          <w:highlight w:val="white"/>
+          <w:lang w:eastAsia="en-US"/>
+        </w:rPr>
+        <w:t xml:space="preserve"> FilterExpiringByInsuranceInTheNextSevenDays(</w:t>
+      </w:r>
+      <w:r>
+        <w:rPr>
+          <w:rFonts w:asciiTheme="majorHAnsi" w:eastAsiaTheme="minorHAnsi" w:hAnsiTheme="majorHAnsi" w:cs="Consolas"/>
+          <w:color w:val="0000FF"/>
+          <w:sz w:val="24"/>
+          <w:szCs w:val="24"/>
+          <w:highlight w:val="white"/>
+          <w:lang w:eastAsia="en-US"/>
+        </w:rPr>
+        <w:t>string</w:t>
+      </w:r>
+      <w:r>
+        <w:rPr>
+          <w:rFonts w:asciiTheme="majorHAnsi" w:eastAsiaTheme="minorHAnsi" w:hAnsiTheme="majorHAnsi" w:cs="Consolas"/>
+          <w:color w:val="000000"/>
+          <w:sz w:val="24"/>
+          <w:szCs w:val="24"/>
+          <w:highlight w:val="white"/>
+          <w:lang w:eastAsia="en-US"/>
+        </w:rPr>
+        <w:t xml:space="preserve"> emailSubjectTextBox, </w:t>
+      </w:r>
+      <w:r>
+        <w:rPr>
+          <w:rFonts w:asciiTheme="majorHAnsi" w:eastAsiaTheme="minorHAnsi" w:hAnsiTheme="majorHAnsi" w:cs="Consolas"/>
+          <w:color w:val="0000FF"/>
+          <w:sz w:val="24"/>
+          <w:szCs w:val="24"/>
+          <w:highlight w:val="white"/>
+          <w:lang w:eastAsia="en-US"/>
+        </w:rPr>
+        <w:t>string</w:t>
+      </w:r>
+      <w:r>
+        <w:rPr>
+          <w:rFonts w:asciiTheme="majorHAnsi" w:eastAsiaTheme="minorHAnsi" w:hAnsiTheme="majorHAnsi" w:cs="Consolas"/>
+          <w:color w:val="000000"/>
+          <w:sz w:val="24"/>
+          <w:szCs w:val="24"/>
+          <w:highlight w:val="white"/>
+          <w:lang w:eastAsia="en-US"/>
+        </w:rPr>
+        <w:t xml:space="preserve"> emailContentBox)</w:t>
+      </w:r>
+    </w:p>
+    <w:p>
+      <w:pPr>
+        <w:pStyle w:val="ListParagraph"/>
+        <w:autoSpaceDE w:val="0"/>
+        <w:autoSpaceDN w:val="0"/>
+        <w:adjustRightInd w:val="0"/>
+        <w:spacing w:before="0"/>
+        <w:ind w:left="1428" w:firstLine="0"/>
+        <w:jc w:val="left"/>
+        <w:rPr>
+          <w:rFonts w:asciiTheme="majorHAnsi" w:eastAsiaTheme="minorHAnsi" w:hAnsiTheme="majorHAnsi" w:cs="Consolas"/>
+          <w:color w:val="000000"/>
+          <w:sz w:val="24"/>
+          <w:szCs w:val="24"/>
+          <w:highlight w:val="white"/>
+          <w:lang w:eastAsia="en-US"/>
+        </w:rPr>
+      </w:pPr>
+    </w:p>
+    <w:p>
+      <w:pPr>
+        <w:pStyle w:val="ListParagraph"/>
+        <w:numPr>
+          <w:ilvl w:val="0"/>
+          <w:numId w:val="43"/>
+        </w:numPr>
+        <w:autoSpaceDE w:val="0"/>
+        <w:autoSpaceDN w:val="0"/>
+        <w:adjustRightInd w:val="0"/>
+        <w:spacing w:before="0"/>
+        <w:jc w:val="left"/>
+        <w:rPr>
+          <w:rFonts w:asciiTheme="majorHAnsi" w:eastAsiaTheme="minorHAnsi" w:hAnsiTheme="majorHAnsi" w:cs="Consolas"/>
+          <w:color w:val="000000"/>
+          <w:sz w:val="24"/>
+          <w:szCs w:val="24"/>
+          <w:highlight w:val="white"/>
+          <w:lang w:eastAsia="en-US"/>
+        </w:rPr>
+      </w:pPr>
+      <w:r>
+        <w:rPr>
+          <w:rFonts w:asciiTheme="majorHAnsi" w:eastAsiaTheme="minorHAnsi" w:hAnsiTheme="majorHAnsi" w:cs="Consolas"/>
+          <w:color w:val="2B91AF"/>
+          <w:sz w:val="24"/>
+          <w:szCs w:val="24"/>
+          <w:highlight w:val="white"/>
+          <w:lang w:eastAsia="en-US"/>
+        </w:rPr>
+        <w:t>ActionResult</w:t>
+      </w:r>
+      <w:r>
+        <w:rPr>
+          <w:rFonts w:asciiTheme="majorHAnsi" w:eastAsiaTheme="minorHAnsi" w:hAnsiTheme="majorHAnsi" w:cs="Consolas"/>
+          <w:color w:val="000000"/>
+          <w:sz w:val="24"/>
+          <w:szCs w:val="24"/>
+          <w:highlight w:val="white"/>
+          <w:lang w:eastAsia="en-US"/>
+        </w:rPr>
+        <w:t xml:space="preserve"> FilterExpiringByInsuranceToday(</w:t>
+      </w:r>
+      <w:r>
+        <w:rPr>
+          <w:rFonts w:asciiTheme="majorHAnsi" w:eastAsiaTheme="minorHAnsi" w:hAnsiTheme="majorHAnsi" w:cs="Consolas"/>
+          <w:color w:val="0000FF"/>
+          <w:sz w:val="24"/>
+          <w:szCs w:val="24"/>
+          <w:highlight w:val="white"/>
+          <w:lang w:eastAsia="en-US"/>
+        </w:rPr>
+        <w:t>string</w:t>
+      </w:r>
+      <w:r>
+        <w:rPr>
+          <w:rFonts w:asciiTheme="majorHAnsi" w:eastAsiaTheme="minorHAnsi" w:hAnsiTheme="majorHAnsi" w:cs="Consolas"/>
+          <w:color w:val="000000"/>
+          <w:sz w:val="24"/>
+          <w:szCs w:val="24"/>
+          <w:highlight w:val="white"/>
+          <w:lang w:eastAsia="en-US"/>
+        </w:rPr>
+        <w:t xml:space="preserve"> emailSubjectTextBox, </w:t>
+      </w:r>
+      <w:r>
+        <w:rPr>
+          <w:rFonts w:asciiTheme="majorHAnsi" w:eastAsiaTheme="minorHAnsi" w:hAnsiTheme="majorHAnsi" w:cs="Consolas"/>
+          <w:color w:val="0000FF"/>
+          <w:sz w:val="24"/>
+          <w:szCs w:val="24"/>
+          <w:highlight w:val="white"/>
+          <w:lang w:eastAsia="en-US"/>
+        </w:rPr>
+        <w:t>string</w:t>
+      </w:r>
+      <w:r>
+        <w:rPr>
+          <w:rFonts w:asciiTheme="majorHAnsi" w:eastAsiaTheme="minorHAnsi" w:hAnsiTheme="majorHAnsi" w:cs="Consolas"/>
+          <w:color w:val="000000"/>
+          <w:sz w:val="24"/>
+          <w:szCs w:val="24"/>
+          <w:highlight w:val="white"/>
+          <w:lang w:eastAsia="en-US"/>
+        </w:rPr>
+        <w:t xml:space="preserve"> emailContentBox)</w:t>
+      </w:r>
+    </w:p>
+    <w:p>
+      <w:pPr>
+        <w:autoSpaceDE w:val="0"/>
+        <w:autoSpaceDN w:val="0"/>
+        <w:adjustRightInd w:val="0"/>
+        <w:spacing w:before="0"/>
+        <w:ind w:firstLine="0"/>
+        <w:jc w:val="left"/>
+        <w:rPr>
+          <w:rFonts w:asciiTheme="majorHAnsi" w:eastAsiaTheme="minorHAnsi" w:hAnsiTheme="majorHAnsi" w:cs="Consolas"/>
+          <w:color w:val="000000"/>
+          <w:sz w:val="24"/>
+          <w:szCs w:val="24"/>
+          <w:highlight w:val="white"/>
+          <w:lang w:eastAsia="en-US"/>
+        </w:rPr>
+      </w:pPr>
+    </w:p>
+    <w:p>
+      <w:pPr>
+        <w:autoSpaceDE w:val="0"/>
+        <w:autoSpaceDN w:val="0"/>
+        <w:adjustRightInd w:val="0"/>
+        <w:spacing w:before="0"/>
+        <w:ind w:firstLine="0"/>
+        <w:jc w:val="left"/>
+        <w:rPr>
+          <w:rFonts w:asciiTheme="majorHAnsi" w:eastAsiaTheme="minorHAnsi" w:hAnsiTheme="majorHAnsi" w:cs="Consolas"/>
+          <w:color w:val="000000"/>
+          <w:sz w:val="24"/>
+          <w:szCs w:val="24"/>
+          <w:highlight w:val="white"/>
+          <w:lang w:val="en-US" w:eastAsia="en-US"/>
+        </w:rPr>
+      </w:pPr>
+    </w:p>
+    <w:p>
+      <w:pPr>
+        <w:autoSpaceDE w:val="0"/>
+        <w:autoSpaceDN w:val="0"/>
+        <w:adjustRightInd w:val="0"/>
+        <w:spacing w:before="0"/>
+        <w:ind w:firstLine="0"/>
+        <w:rPr>
+          <w:rFonts w:asciiTheme="majorHAnsi" w:eastAsiaTheme="minorHAnsi" w:hAnsiTheme="majorHAnsi" w:cs="Consolas"/>
+          <w:color w:val="000000" w:themeColor="text1"/>
+          <w:sz w:val="24"/>
+          <w:szCs w:val="24"/>
+          <w:highlight w:val="white"/>
+          <w:lang w:eastAsia="en-US"/>
+        </w:rPr>
+      </w:pPr>
+      <w:r>
+        <w:rPr>
+          <w:rFonts w:asciiTheme="majorHAnsi" w:eastAsiaTheme="minorHAnsi" w:hAnsiTheme="majorHAnsi" w:cs="Consolas"/>
+          <w:color w:val="000000"/>
+          <w:sz w:val="24"/>
+          <w:szCs w:val="24"/>
+          <w:highlight w:val="white"/>
+          <w:lang w:eastAsia="en-US"/>
+        </w:rPr>
+        <w:t xml:space="preserve">Ще разгледаме един от тях. Например </w:t>
+      </w:r>
+      <w:r>
+        <w:rPr>
+          <w:rFonts w:asciiTheme="majorHAnsi" w:eastAsiaTheme="minorHAnsi" w:hAnsiTheme="majorHAnsi" w:cs="Consolas"/>
+          <w:color w:val="2B91AF"/>
+          <w:sz w:val="24"/>
+          <w:szCs w:val="24"/>
+          <w:highlight w:val="white"/>
+          <w:lang w:eastAsia="en-US"/>
+        </w:rPr>
+        <w:t>ActionResult</w:t>
+      </w:r>
+      <w:r>
+        <w:rPr>
+          <w:rFonts w:asciiTheme="majorHAnsi" w:eastAsiaTheme="minorHAnsi" w:hAnsiTheme="majorHAnsi" w:cs="Consolas"/>
+          <w:color w:val="000000" w:themeColor="text1"/>
+          <w:sz w:val="24"/>
+          <w:szCs w:val="24"/>
+          <w:lang w:val="en-US" w:eastAsia="en-US"/>
+        </w:rPr>
+        <w:t>–a</w:t>
+      </w:r>
+      <w:r>
+        <w:rPr>
+          <w:rFonts w:asciiTheme="majorHAnsi" w:eastAsiaTheme="minorHAnsi" w:hAnsiTheme="majorHAnsi" w:cs="Consolas"/>
+          <w:color w:val="000000" w:themeColor="text1"/>
+          <w:sz w:val="24"/>
+          <w:szCs w:val="24"/>
+          <w:lang w:eastAsia="en-US"/>
+        </w:rPr>
+        <w:t xml:space="preserve"> </w:t>
+      </w:r>
+      <w:r>
+        <w:rPr>
+          <w:rFonts w:asciiTheme="majorHAnsi" w:eastAsiaTheme="minorHAnsi" w:hAnsiTheme="majorHAnsi" w:cs="Consolas"/>
+          <w:color w:val="000000"/>
+          <w:sz w:val="24"/>
+          <w:szCs w:val="24"/>
+          <w:highlight w:val="white"/>
+          <w:lang w:eastAsia="en-US"/>
+        </w:rPr>
+        <w:t>FilterExpiringByVignetteToday.</w:t>
+      </w:r>
+      <w:r>
+        <w:rPr>
+          <w:rFonts w:asciiTheme="majorHAnsi" w:eastAsiaTheme="minorHAnsi" w:hAnsiTheme="majorHAnsi" w:cs="Consolas"/>
+          <w:color w:val="000000"/>
+          <w:sz w:val="24"/>
+          <w:szCs w:val="24"/>
+          <w:lang w:eastAsia="en-US"/>
+        </w:rPr>
+        <w:t xml:space="preserve"> При натискане на бутона „</w:t>
+      </w:r>
+      <w:r>
+        <w:rPr>
+          <w:rFonts w:asciiTheme="majorHAnsi" w:eastAsiaTheme="minorHAnsi" w:hAnsiTheme="majorHAnsi" w:cs="Consolas"/>
+          <w:color w:val="000000"/>
+          <w:sz w:val="24"/>
+          <w:szCs w:val="24"/>
+          <w:lang w:val="en-US" w:eastAsia="en-US"/>
+        </w:rPr>
+        <w:t>Send e-mails to the filtered cars!</w:t>
+      </w:r>
+      <w:r>
+        <w:rPr>
+          <w:rFonts w:asciiTheme="majorHAnsi" w:eastAsiaTheme="minorHAnsi" w:hAnsiTheme="majorHAnsi" w:cs="Consolas"/>
+          <w:color w:val="000000"/>
+          <w:sz w:val="24"/>
+          <w:szCs w:val="24"/>
+          <w:lang w:eastAsia="en-US"/>
+        </w:rPr>
+        <w:t>“</w:t>
+      </w:r>
+      <w:r>
+        <w:rPr>
+          <w:rFonts w:asciiTheme="majorHAnsi" w:eastAsiaTheme="minorHAnsi" w:hAnsiTheme="majorHAnsi" w:cs="Consolas"/>
+          <w:color w:val="000000"/>
+          <w:sz w:val="24"/>
+          <w:szCs w:val="24"/>
+          <w:lang w:val="en-US" w:eastAsia="en-US"/>
+        </w:rPr>
+        <w:t xml:space="preserve">  </w:t>
+      </w:r>
+      <w:r>
+        <w:rPr>
+          <w:rFonts w:asciiTheme="majorHAnsi" w:eastAsiaTheme="minorHAnsi" w:hAnsiTheme="majorHAnsi" w:cs="Consolas"/>
+          <w:color w:val="000000"/>
+          <w:sz w:val="24"/>
+          <w:szCs w:val="24"/>
+          <w:lang w:eastAsia="en-US"/>
+        </w:rPr>
+        <w:t xml:space="preserve">в </w:t>
+      </w:r>
+      <w:r>
+        <w:rPr>
+          <w:rFonts w:asciiTheme="majorHAnsi" w:eastAsiaTheme="minorHAnsi" w:hAnsiTheme="majorHAnsi" w:cs="Consolas"/>
+          <w:color w:val="000000"/>
+          <w:sz w:val="24"/>
+          <w:szCs w:val="24"/>
+          <w:lang w:val="en-US" w:eastAsia="en-US"/>
+        </w:rPr>
+        <w:t>view-</w:t>
+      </w:r>
+      <w:r>
+        <w:rPr>
+          <w:rFonts w:asciiTheme="majorHAnsi" w:eastAsiaTheme="minorHAnsi" w:hAnsiTheme="majorHAnsi" w:cs="Consolas"/>
+          <w:color w:val="000000"/>
+          <w:sz w:val="24"/>
+          <w:szCs w:val="24"/>
+          <w:lang w:eastAsia="en-US"/>
+        </w:rPr>
+        <w:t xml:space="preserve">то </w:t>
+      </w:r>
+      <w:r>
+        <w:rPr>
+          <w:rFonts w:asciiTheme="majorHAnsi" w:hAnsiTheme="majorHAnsi"/>
+          <w:sz w:val="24"/>
+          <w:szCs w:val="24"/>
+          <w:shd w:val="clear" w:color="auto" w:fill="FFFFFF"/>
+        </w:rPr>
+        <w:t xml:space="preserve">FilterExpiringByVignetteToday.cshtml, </w:t>
+      </w:r>
+      <w:r>
+        <w:rPr>
+          <w:rFonts w:asciiTheme="majorHAnsi" w:eastAsiaTheme="minorHAnsi" w:hAnsiTheme="majorHAnsi" w:cs="Consolas"/>
+          <w:color w:val="2B91AF"/>
+          <w:sz w:val="24"/>
+          <w:szCs w:val="24"/>
+          <w:highlight w:val="white"/>
+          <w:lang w:eastAsia="en-US"/>
+        </w:rPr>
+        <w:t>ActionResult</w:t>
+      </w:r>
+      <w:r>
+        <w:rPr>
+          <w:rFonts w:asciiTheme="majorHAnsi" w:eastAsiaTheme="minorHAnsi" w:hAnsiTheme="majorHAnsi" w:cs="Consolas"/>
+          <w:color w:val="000000"/>
+          <w:sz w:val="24"/>
+          <w:szCs w:val="24"/>
+          <w:highlight w:val="white"/>
+          <w:lang w:eastAsia="en-US"/>
+        </w:rPr>
+        <w:t xml:space="preserve"> FilterExpiringByVignetteToday</w:t>
+      </w:r>
+      <w:r>
+        <w:rPr>
+          <w:rFonts w:asciiTheme="majorHAnsi" w:eastAsiaTheme="minorHAnsi" w:hAnsiTheme="majorHAnsi" w:cs="Consolas"/>
+          <w:color w:val="000000"/>
+          <w:sz w:val="24"/>
+          <w:szCs w:val="24"/>
+          <w:lang w:eastAsia="en-US"/>
+        </w:rPr>
+        <w:t xml:space="preserve"> се извиква.</w:t>
+      </w:r>
+      <w:r>
+        <w:rPr>
+          <w:rFonts w:asciiTheme="majorHAnsi" w:eastAsiaTheme="minorHAnsi" w:hAnsiTheme="majorHAnsi" w:cs="Consolas"/>
+          <w:color w:val="000000"/>
+          <w:sz w:val="24"/>
+          <w:szCs w:val="24"/>
+          <w:highlight w:val="white"/>
+          <w:lang w:eastAsia="en-US"/>
+        </w:rPr>
+        <w:t xml:space="preserve"> Като параметри на този </w:t>
+      </w:r>
+      <w:r>
+        <w:rPr>
+          <w:rFonts w:asciiTheme="majorHAnsi" w:eastAsiaTheme="minorHAnsi" w:hAnsiTheme="majorHAnsi" w:cs="Consolas"/>
+          <w:color w:val="2B91AF"/>
+          <w:sz w:val="24"/>
+          <w:szCs w:val="24"/>
+          <w:highlight w:val="white"/>
+          <w:lang w:eastAsia="en-US"/>
+        </w:rPr>
+        <w:t xml:space="preserve">ActionResult </w:t>
+      </w:r>
+      <w:r>
+        <w:rPr>
+          <w:rFonts w:asciiTheme="majorHAnsi" w:eastAsiaTheme="minorHAnsi" w:hAnsiTheme="majorHAnsi" w:cs="Consolas"/>
+          <w:color w:val="000000" w:themeColor="text1"/>
+          <w:sz w:val="24"/>
+          <w:szCs w:val="24"/>
+          <w:highlight w:val="white"/>
+          <w:lang w:eastAsia="en-US"/>
+        </w:rPr>
+        <w:t xml:space="preserve">се подават </w:t>
+      </w:r>
+      <w:r>
+        <w:rPr>
+          <w:rFonts w:asciiTheme="majorHAnsi" w:eastAsiaTheme="minorHAnsi" w:hAnsiTheme="majorHAnsi" w:cs="Consolas"/>
+          <w:color w:val="000000"/>
+          <w:sz w:val="24"/>
+          <w:szCs w:val="24"/>
+          <w:highlight w:val="white"/>
+          <w:lang w:eastAsia="en-US"/>
+        </w:rPr>
+        <w:t xml:space="preserve">emailSubjectTextBox (заглавие на </w:t>
+      </w:r>
+      <w:r>
+        <w:rPr>
+          <w:rFonts w:asciiTheme="majorHAnsi" w:eastAsiaTheme="minorHAnsi" w:hAnsiTheme="majorHAnsi" w:cs="Consolas"/>
+          <w:color w:val="000000"/>
+          <w:sz w:val="24"/>
+          <w:szCs w:val="24"/>
+          <w:highlight w:val="white"/>
+          <w:lang w:val="en-US" w:eastAsia="en-US"/>
+        </w:rPr>
+        <w:t>e-mail</w:t>
+      </w:r>
+      <w:r>
+        <w:rPr>
+          <w:rFonts w:asciiTheme="majorHAnsi" w:eastAsiaTheme="minorHAnsi" w:hAnsiTheme="majorHAnsi" w:cs="Consolas"/>
+          <w:color w:val="000000"/>
+          <w:sz w:val="24"/>
+          <w:szCs w:val="24"/>
+          <w:highlight w:val="white"/>
+          <w:lang w:eastAsia="en-US"/>
+        </w:rPr>
+        <w:t>) и emailContentBox</w:t>
+      </w:r>
+      <w:r>
+        <w:rPr>
+          <w:rFonts w:asciiTheme="majorHAnsi" w:eastAsiaTheme="minorHAnsi" w:hAnsiTheme="majorHAnsi" w:cs="Consolas"/>
+          <w:color w:val="000000"/>
+          <w:sz w:val="24"/>
+          <w:szCs w:val="24"/>
+          <w:highlight w:val="white"/>
+          <w:lang w:val="en-US" w:eastAsia="en-US"/>
+        </w:rPr>
+        <w:t xml:space="preserve"> (</w:t>
+      </w:r>
+      <w:r>
+        <w:rPr>
+          <w:rFonts w:asciiTheme="majorHAnsi" w:eastAsiaTheme="minorHAnsi" w:hAnsiTheme="majorHAnsi" w:cs="Consolas"/>
+          <w:color w:val="000000"/>
+          <w:sz w:val="24"/>
+          <w:szCs w:val="24"/>
+          <w:highlight w:val="white"/>
+          <w:lang w:eastAsia="en-US"/>
+        </w:rPr>
+        <w:t xml:space="preserve">съдържание на </w:t>
+      </w:r>
+      <w:r>
+        <w:rPr>
+          <w:rFonts w:asciiTheme="majorHAnsi" w:eastAsiaTheme="minorHAnsi" w:hAnsiTheme="majorHAnsi" w:cs="Consolas"/>
+          <w:color w:val="000000"/>
+          <w:sz w:val="24"/>
+          <w:szCs w:val="24"/>
+          <w:highlight w:val="white"/>
+          <w:lang w:val="en-US" w:eastAsia="en-US"/>
+        </w:rPr>
+        <w:t>e-mail).</w:t>
+      </w:r>
+      <w:r>
+        <w:rPr>
+          <w:rFonts w:asciiTheme="majorHAnsi" w:eastAsiaTheme="minorHAnsi" w:hAnsiTheme="majorHAnsi" w:cs="Consolas"/>
+          <w:color w:val="000000"/>
+          <w:sz w:val="24"/>
+          <w:szCs w:val="24"/>
+          <w:highlight w:val="white"/>
+          <w:lang w:eastAsia="en-US"/>
+        </w:rPr>
+        <w:t xml:space="preserve"> Прави се филтрация на всички клиенти/потребители, на които винетната такса изтича днес, чрез </w:t>
+      </w:r>
+      <w:r>
+        <w:rPr>
+          <w:rFonts w:asciiTheme="majorHAnsi" w:eastAsiaTheme="minorHAnsi" w:hAnsiTheme="majorHAnsi" w:cs="Consolas"/>
+          <w:color w:val="2B91AF"/>
+          <w:sz w:val="24"/>
+          <w:szCs w:val="24"/>
+          <w:highlight w:val="white"/>
+          <w:lang w:eastAsia="en-US"/>
+        </w:rPr>
+        <w:t>FilterService</w:t>
+      </w:r>
+      <w:r>
+        <w:rPr>
+          <w:rFonts w:asciiTheme="majorHAnsi" w:eastAsiaTheme="minorHAnsi" w:hAnsiTheme="majorHAnsi" w:cs="Consolas"/>
+          <w:color w:val="000000"/>
+          <w:sz w:val="24"/>
+          <w:szCs w:val="24"/>
+          <w:highlight w:val="white"/>
+          <w:lang w:eastAsia="en-US"/>
+        </w:rPr>
+        <w:t xml:space="preserve"> filterService</w:t>
+      </w:r>
+      <w:r>
+        <w:rPr>
+          <w:rFonts w:asciiTheme="majorHAnsi" w:eastAsiaTheme="minorHAnsi" w:hAnsiTheme="majorHAnsi" w:cs="Consolas"/>
+          <w:color w:val="000000"/>
+          <w:sz w:val="24"/>
+          <w:szCs w:val="24"/>
+          <w:highlight w:val="white"/>
+          <w:lang w:eastAsia="en-US"/>
+        </w:rPr>
+        <w:t xml:space="preserve">. След което се изпраща </w:t>
+      </w:r>
+      <w:r>
+        <w:rPr>
+          <w:rFonts w:asciiTheme="majorHAnsi" w:eastAsiaTheme="minorHAnsi" w:hAnsiTheme="majorHAnsi" w:cs="Consolas"/>
+          <w:color w:val="000000"/>
+          <w:sz w:val="24"/>
+          <w:szCs w:val="24"/>
+          <w:highlight w:val="white"/>
+          <w:lang w:val="en-US" w:eastAsia="en-US"/>
+        </w:rPr>
+        <w:t>e-mail</w:t>
+      </w:r>
+      <w:r>
+        <w:rPr>
+          <w:rFonts w:asciiTheme="majorHAnsi" w:eastAsiaTheme="minorHAnsi" w:hAnsiTheme="majorHAnsi" w:cs="Consolas"/>
+          <w:color w:val="000000"/>
+          <w:sz w:val="24"/>
+          <w:szCs w:val="24"/>
+          <w:highlight w:val="white"/>
+          <w:lang w:eastAsia="en-US"/>
+        </w:rPr>
+        <w:t>, до всички филтрирани клиенти/потребители,</w:t>
+      </w:r>
+      <w:r>
+        <w:rPr>
+          <w:rFonts w:asciiTheme="majorHAnsi" w:eastAsiaTheme="minorHAnsi" w:hAnsiTheme="majorHAnsi" w:cs="Consolas"/>
+          <w:color w:val="000000"/>
+          <w:sz w:val="24"/>
+          <w:szCs w:val="24"/>
+          <w:highlight w:val="white"/>
+          <w:lang w:val="en-US" w:eastAsia="en-US"/>
+        </w:rPr>
+        <w:t xml:space="preserve"> </w:t>
+      </w:r>
+      <w:r>
+        <w:rPr>
+          <w:rFonts w:asciiTheme="majorHAnsi" w:eastAsiaTheme="minorHAnsi" w:hAnsiTheme="majorHAnsi" w:cs="Consolas"/>
+          <w:color w:val="000000"/>
+          <w:sz w:val="24"/>
+          <w:szCs w:val="24"/>
+          <w:highlight w:val="white"/>
+          <w:lang w:eastAsia="en-US"/>
+        </w:rPr>
+        <w:t xml:space="preserve">чрез </w:t>
+      </w:r>
+      <w:r>
+        <w:rPr>
+          <w:rFonts w:asciiTheme="majorHAnsi" w:eastAsiaTheme="minorHAnsi" w:hAnsiTheme="majorHAnsi" w:cs="Consolas"/>
+          <w:color w:val="2B91AF"/>
+          <w:sz w:val="24"/>
+          <w:szCs w:val="24"/>
+          <w:highlight w:val="white"/>
+          <w:lang w:eastAsia="en-US"/>
+        </w:rPr>
+        <w:t>MailService</w:t>
+      </w:r>
+      <w:r>
+        <w:rPr>
+          <w:rFonts w:asciiTheme="majorHAnsi" w:eastAsiaTheme="minorHAnsi" w:hAnsiTheme="majorHAnsi" w:cs="Consolas"/>
+          <w:color w:val="000000"/>
+          <w:sz w:val="24"/>
+          <w:szCs w:val="24"/>
+          <w:highlight w:val="white"/>
+          <w:lang w:eastAsia="en-US"/>
+        </w:rPr>
+        <w:t xml:space="preserve"> mailService</w:t>
+      </w:r>
+      <w:r>
+        <w:rPr>
+          <w:rFonts w:asciiTheme="majorHAnsi" w:eastAsiaTheme="minorHAnsi" w:hAnsiTheme="majorHAnsi" w:cs="Consolas"/>
+          <w:color w:val="000000"/>
+          <w:sz w:val="24"/>
+          <w:szCs w:val="24"/>
+          <w:highlight w:val="white"/>
+          <w:lang w:eastAsia="en-US"/>
+        </w:rPr>
+        <w:t xml:space="preserve"> и полетата, които се грижат за това да се провери дали </w:t>
+      </w:r>
+      <w:r>
+        <w:rPr>
+          <w:rFonts w:asciiTheme="majorHAnsi" w:eastAsiaTheme="minorHAnsi" w:hAnsiTheme="majorHAnsi" w:cs="Consolas"/>
+          <w:color w:val="000000"/>
+          <w:sz w:val="24"/>
+          <w:szCs w:val="24"/>
+          <w:highlight w:val="white"/>
+          <w:lang w:val="en-US" w:eastAsia="en-US"/>
+        </w:rPr>
+        <w:t xml:space="preserve">e-mail </w:t>
+      </w:r>
+      <w:r>
+        <w:rPr>
+          <w:rFonts w:asciiTheme="majorHAnsi" w:eastAsiaTheme="minorHAnsi" w:hAnsiTheme="majorHAnsi" w:cs="Consolas"/>
+          <w:color w:val="000000"/>
+          <w:sz w:val="24"/>
+          <w:szCs w:val="24"/>
+          <w:highlight w:val="white"/>
+          <w:lang w:eastAsia="en-US"/>
+        </w:rPr>
+        <w:t xml:space="preserve">е изпратен се </w:t>
+      </w:r>
+      <w:r>
+        <w:rPr>
+          <w:rFonts w:asciiTheme="majorHAnsi" w:eastAsiaTheme="minorHAnsi" w:hAnsiTheme="majorHAnsi" w:cs="Consolas"/>
+          <w:color w:val="000000"/>
+          <w:sz w:val="24"/>
+          <w:szCs w:val="24"/>
+          <w:highlight w:val="white"/>
+          <w:lang w:val="en-US" w:eastAsia="en-US"/>
+        </w:rPr>
+        <w:t>update-</w:t>
+      </w:r>
+      <w:r>
+        <w:rPr>
+          <w:rFonts w:asciiTheme="majorHAnsi" w:eastAsiaTheme="minorHAnsi" w:hAnsiTheme="majorHAnsi" w:cs="Consolas"/>
+          <w:color w:val="000000"/>
+          <w:sz w:val="24"/>
+          <w:szCs w:val="24"/>
+          <w:highlight w:val="white"/>
+          <w:lang w:eastAsia="en-US"/>
+        </w:rPr>
+        <w:t xml:space="preserve">ват на булевата стойност </w:t>
+      </w:r>
+      <w:r>
+        <w:rPr>
+          <w:rFonts w:asciiTheme="majorHAnsi" w:eastAsiaTheme="minorHAnsi" w:hAnsiTheme="majorHAnsi" w:cs="Consolas"/>
+          <w:color w:val="000000"/>
+          <w:sz w:val="24"/>
+          <w:szCs w:val="24"/>
+          <w:highlight w:val="white"/>
+          <w:lang w:val="en-US" w:eastAsia="en-US"/>
+        </w:rPr>
+        <w:t>true</w:t>
+      </w:r>
+      <w:r>
+        <w:rPr>
+          <w:rFonts w:asciiTheme="majorHAnsi" w:eastAsiaTheme="minorHAnsi" w:hAnsiTheme="majorHAnsi" w:cs="Consolas"/>
+          <w:color w:val="000000"/>
+          <w:sz w:val="24"/>
+          <w:szCs w:val="24"/>
+          <w:highlight w:val="white"/>
+          <w:lang w:eastAsia="en-US"/>
+        </w:rPr>
+        <w:t xml:space="preserve">, след което </w:t>
+      </w:r>
+      <w:r>
+        <w:rPr>
+          <w:rFonts w:asciiTheme="majorHAnsi" w:eastAsiaTheme="minorHAnsi" w:hAnsiTheme="majorHAnsi" w:cs="Consolas"/>
+          <w:color w:val="2B91AF"/>
+          <w:sz w:val="24"/>
+          <w:szCs w:val="24"/>
+          <w:highlight w:val="white"/>
+          <w:lang w:eastAsia="en-US"/>
+        </w:rPr>
+        <w:t>ActionResult</w:t>
+      </w:r>
+      <w:r>
+        <w:rPr>
+          <w:rFonts w:asciiTheme="majorHAnsi" w:eastAsiaTheme="minorHAnsi" w:hAnsiTheme="majorHAnsi" w:cs="Consolas"/>
+          <w:color w:val="2B91AF"/>
+          <w:sz w:val="24"/>
+          <w:szCs w:val="24"/>
+          <w:lang w:val="en-US" w:eastAsia="en-US"/>
+        </w:rPr>
+        <w:t xml:space="preserve"> </w:t>
+      </w:r>
+      <w:r>
+        <w:rPr>
+          <w:rFonts w:asciiTheme="majorHAnsi" w:eastAsiaTheme="minorHAnsi" w:hAnsiTheme="majorHAnsi" w:cs="Consolas"/>
+          <w:color w:val="000000" w:themeColor="text1"/>
+          <w:sz w:val="24"/>
+          <w:szCs w:val="24"/>
+          <w:lang w:val="en-US" w:eastAsia="en-US"/>
+        </w:rPr>
+        <w:t>– a</w:t>
+      </w:r>
+      <w:r>
+        <w:rPr>
+          <w:rFonts w:asciiTheme="majorHAnsi" w:eastAsiaTheme="minorHAnsi" w:hAnsiTheme="majorHAnsi" w:cs="Consolas"/>
+          <w:color w:val="000000" w:themeColor="text1"/>
+          <w:sz w:val="24"/>
+          <w:szCs w:val="24"/>
+          <w:lang w:eastAsia="en-US"/>
+        </w:rPr>
+        <w:t xml:space="preserve"> се </w:t>
+      </w:r>
+      <w:r>
+        <w:rPr>
+          <w:rFonts w:asciiTheme="majorHAnsi" w:eastAsiaTheme="minorHAnsi" w:hAnsiTheme="majorHAnsi" w:cs="Consolas"/>
+          <w:color w:val="000000" w:themeColor="text1"/>
+          <w:sz w:val="24"/>
+          <w:szCs w:val="24"/>
+          <w:lang w:val="en-US" w:eastAsia="en-US"/>
+        </w:rPr>
+        <w:t>redirect</w:t>
+      </w:r>
+      <w:r>
+        <w:rPr>
+          <w:rFonts w:asciiTheme="majorHAnsi" w:eastAsiaTheme="minorHAnsi" w:hAnsiTheme="majorHAnsi" w:cs="Consolas"/>
+          <w:color w:val="000000" w:themeColor="text1"/>
+          <w:sz w:val="24"/>
+          <w:szCs w:val="24"/>
+          <w:lang w:eastAsia="en-US"/>
+        </w:rPr>
+        <w:t xml:space="preserve"> </w:t>
+      </w:r>
+      <w:r>
+        <w:rPr>
+          <w:rFonts w:asciiTheme="majorHAnsi" w:eastAsiaTheme="minorHAnsi" w:hAnsiTheme="majorHAnsi" w:cs="Consolas"/>
+          <w:color w:val="000000" w:themeColor="text1"/>
+          <w:sz w:val="24"/>
+          <w:szCs w:val="24"/>
+          <w:lang w:val="en-US" w:eastAsia="en-US"/>
+        </w:rPr>
+        <w:t>-</w:t>
+      </w:r>
+      <w:r>
+        <w:rPr>
+          <w:rFonts w:asciiTheme="majorHAnsi" w:eastAsiaTheme="minorHAnsi" w:hAnsiTheme="majorHAnsi" w:cs="Consolas"/>
+          <w:color w:val="000000" w:themeColor="text1"/>
+          <w:sz w:val="24"/>
+          <w:szCs w:val="24"/>
+          <w:lang w:eastAsia="en-US"/>
+        </w:rPr>
+        <w:t xml:space="preserve"> </w:t>
+      </w:r>
+      <w:r>
+        <w:rPr>
+          <w:rFonts w:asciiTheme="majorHAnsi" w:eastAsiaTheme="minorHAnsi" w:hAnsiTheme="majorHAnsi" w:cs="Consolas"/>
+          <w:color w:val="000000" w:themeColor="text1"/>
+          <w:sz w:val="24"/>
+          <w:szCs w:val="24"/>
+          <w:lang w:eastAsia="en-US"/>
+        </w:rPr>
+        <w:t xml:space="preserve">ва към </w:t>
+      </w:r>
+      <w:r>
+        <w:rPr>
+          <w:rFonts w:asciiTheme="majorHAnsi" w:eastAsiaTheme="minorHAnsi" w:hAnsiTheme="majorHAnsi" w:cs="Consolas"/>
+          <w:color w:val="000000" w:themeColor="text1"/>
+          <w:sz w:val="24"/>
+          <w:szCs w:val="24"/>
+          <w:lang w:val="en-US" w:eastAsia="en-US"/>
+        </w:rPr>
+        <w:t xml:space="preserve">Web </w:t>
+      </w:r>
+      <w:r>
+        <w:rPr>
+          <w:rFonts w:asciiTheme="majorHAnsi" w:eastAsiaTheme="minorHAnsi" w:hAnsiTheme="majorHAnsi" w:cs="Consolas"/>
+          <w:color w:val="000000" w:themeColor="text1"/>
+          <w:sz w:val="24"/>
+          <w:szCs w:val="24"/>
+          <w:lang w:eastAsia="en-US"/>
+        </w:rPr>
+        <w:t xml:space="preserve">страницата </w:t>
+      </w:r>
+      <w:r>
+        <w:rPr>
+          <w:rFonts w:asciiTheme="majorHAnsi" w:eastAsiaTheme="minorHAnsi" w:hAnsiTheme="majorHAnsi" w:cs="Consolas"/>
+          <w:color w:val="000000" w:themeColor="text1"/>
+          <w:sz w:val="24"/>
+          <w:szCs w:val="24"/>
+          <w:lang w:val="en-US" w:eastAsia="en-US"/>
+        </w:rPr>
+        <w:t xml:space="preserve">Success (Index.cshtml </w:t>
+      </w:r>
+      <w:r>
+        <w:rPr>
+          <w:rFonts w:asciiTheme="majorHAnsi" w:eastAsiaTheme="minorHAnsi" w:hAnsiTheme="majorHAnsi" w:cs="Consolas"/>
+          <w:color w:val="000000" w:themeColor="text1"/>
+          <w:sz w:val="24"/>
+          <w:szCs w:val="24"/>
+          <w:lang w:eastAsia="en-US"/>
+        </w:rPr>
+        <w:t xml:space="preserve">в </w:t>
+      </w:r>
+      <w:r>
+        <w:rPr>
+          <w:rFonts w:asciiTheme="majorHAnsi" w:eastAsiaTheme="minorHAnsi" w:hAnsiTheme="majorHAnsi" w:cs="Consolas"/>
+          <w:color w:val="000000" w:themeColor="text1"/>
+          <w:sz w:val="24"/>
+          <w:szCs w:val="24"/>
+          <w:lang w:val="en-US" w:eastAsia="en-US"/>
+        </w:rPr>
+        <w:t xml:space="preserve">Success </w:t>
+      </w:r>
+      <w:r>
+        <w:rPr>
+          <w:rFonts w:asciiTheme="majorHAnsi" w:eastAsiaTheme="minorHAnsi" w:hAnsiTheme="majorHAnsi" w:cs="Consolas"/>
+          <w:color w:val="000000" w:themeColor="text1"/>
+          <w:sz w:val="24"/>
+          <w:szCs w:val="24"/>
+          <w:lang w:eastAsia="en-US"/>
+        </w:rPr>
+        <w:t>папката на проекта</w:t>
+      </w:r>
+      <w:r>
+        <w:rPr>
+          <w:rFonts w:asciiTheme="majorHAnsi" w:eastAsiaTheme="minorHAnsi" w:hAnsiTheme="majorHAnsi" w:cs="Consolas"/>
+          <w:color w:val="000000" w:themeColor="text1"/>
+          <w:sz w:val="24"/>
+          <w:szCs w:val="24"/>
+          <w:lang w:val="en-US" w:eastAsia="en-US"/>
+        </w:rPr>
+        <w:t>)</w:t>
+      </w:r>
+      <w:r>
+        <w:rPr>
+          <w:rFonts w:asciiTheme="majorHAnsi" w:eastAsiaTheme="minorHAnsi" w:hAnsiTheme="majorHAnsi" w:cs="Consolas"/>
+          <w:color w:val="000000" w:themeColor="text1"/>
+          <w:sz w:val="24"/>
+          <w:szCs w:val="24"/>
+          <w:lang w:eastAsia="en-US"/>
+        </w:rPr>
+        <w:t>.</w:t>
+      </w:r>
+    </w:p>
+    <w:p>
+      <w:pPr>
+        <w:ind w:firstLine="708"/>
+        <w:rPr>
+          <w:rFonts w:asciiTheme="majorHAnsi" w:eastAsiaTheme="minorHAnsi" w:hAnsiTheme="majorHAnsi" w:cs="Consolas"/>
+          <w:color w:val="000000"/>
+          <w:sz w:val="24"/>
+          <w:szCs w:val="24"/>
+          <w:lang w:eastAsia="en-US"/>
+        </w:rPr>
+      </w:pPr>
+      <w:r>
+        <w:rPr>
+          <w:rFonts w:asciiTheme="majorHAnsi" w:eastAsiaTheme="minorHAnsi" w:hAnsiTheme="majorHAnsi" w:cs="Consolas"/>
+          <w:color w:val="000000"/>
+          <w:sz w:val="24"/>
+          <w:szCs w:val="24"/>
+          <w:lang w:eastAsia="en-US"/>
+        </w:rPr>
+        <w:lastRenderedPageBreak/>
+        <w:t xml:space="preserve">Кодът на метода </w:t>
+      </w:r>
+      <w:r>
+        <w:rPr>
+          <w:rFonts w:asciiTheme="majorHAnsi" w:eastAsiaTheme="minorHAnsi" w:hAnsiTheme="majorHAnsi" w:cs="Consolas"/>
+          <w:color w:val="000000"/>
+          <w:sz w:val="24"/>
+          <w:szCs w:val="24"/>
+          <w:highlight w:val="white"/>
+          <w:lang w:eastAsia="en-US"/>
+        </w:rPr>
+        <w:t>FilterExpiringByVignetteToday</w:t>
+      </w:r>
+      <w:r>
+        <w:rPr>
+          <w:rFonts w:asciiTheme="majorHAnsi" w:eastAsiaTheme="minorHAnsi" w:hAnsiTheme="majorHAnsi" w:cs="Consolas"/>
+          <w:color w:val="000000"/>
+          <w:sz w:val="24"/>
+          <w:szCs w:val="24"/>
+          <w:lang w:eastAsia="en-US"/>
+        </w:rPr>
+        <w:t xml:space="preserve"> </w:t>
+      </w:r>
+      <w:r>
+        <w:rPr>
+          <w:rFonts w:asciiTheme="majorHAnsi" w:eastAsiaTheme="minorHAnsi" w:hAnsiTheme="majorHAnsi" w:cs="Consolas"/>
+          <w:color w:val="000000"/>
+          <w:sz w:val="24"/>
+          <w:szCs w:val="24"/>
+          <w:lang w:eastAsia="en-US"/>
+        </w:rPr>
+        <w:t>излежда по следния начин:</w:t>
+      </w:r>
+    </w:p>
+    <w:p>
+      <w:pPr>
+        <w:autoSpaceDE w:val="0"/>
+        <w:autoSpaceDN w:val="0"/>
+        <w:adjustRightInd w:val="0"/>
+        <w:spacing w:before="0"/>
+        <w:ind w:firstLine="0"/>
+        <w:jc w:val="left"/>
+        <w:rPr>
+          <w:rFonts w:ascii="Consolas" w:eastAsiaTheme="minorHAnsi" w:hAnsi="Consolas" w:cs="Consolas"/>
+          <w:color w:val="000000"/>
+          <w:sz w:val="19"/>
+          <w:szCs w:val="19"/>
+          <w:highlight w:val="white"/>
+          <w:lang w:eastAsia="en-US"/>
+        </w:rPr>
+      </w:pPr>
+    </w:p>
+    <w:p>
+      <w:pPr>
+        <w:autoSpaceDE w:val="0"/>
+        <w:autoSpaceDN w:val="0"/>
+        <w:adjustRightInd w:val="0"/>
+        <w:spacing w:before="0"/>
+        <w:ind w:firstLine="0"/>
+        <w:jc w:val="left"/>
+        <w:rPr>
+          <w:rFonts w:ascii="Consolas" w:eastAsiaTheme="minorHAnsi" w:hAnsi="Consolas" w:cs="Consolas"/>
+          <w:color w:val="000000"/>
+          <w:sz w:val="19"/>
+          <w:szCs w:val="19"/>
+          <w:highlight w:val="white"/>
+          <w:lang w:eastAsia="en-US"/>
+        </w:rPr>
+      </w:pPr>
+    </w:p>
+    <w:p>
+      <w:pPr>
+        <w:autoSpaceDE w:val="0"/>
+        <w:autoSpaceDN w:val="0"/>
+        <w:adjustRightInd w:val="0"/>
+        <w:spacing w:before="0"/>
+        <w:ind w:firstLine="708"/>
+        <w:jc w:val="left"/>
+        <w:rPr>
+          <w:rFonts w:ascii="Consolas" w:eastAsiaTheme="minorHAnsi" w:hAnsi="Consolas" w:cs="Consolas"/>
+          <w:color w:val="000000"/>
+          <w:sz w:val="19"/>
+          <w:szCs w:val="19"/>
+          <w:highlight w:val="white"/>
+          <w:lang w:eastAsia="en-US"/>
+        </w:rPr>
+      </w:pPr>
+      <w:r>
+        <w:rPr>
+          <w:rFonts w:ascii="Consolas" w:eastAsiaTheme="minorHAnsi" w:hAnsi="Consolas" w:cs="Consolas"/>
+          <w:color w:val="000000"/>
+          <w:sz w:val="19"/>
+          <w:szCs w:val="19"/>
+          <w:highlight w:val="white"/>
+          <w:lang w:eastAsia="en-US"/>
+        </w:rPr>
+        <w:t xml:space="preserve"> </w:t>
+      </w:r>
+      <w:r>
+        <w:rPr>
+          <w:rFonts w:ascii="Consolas" w:eastAsiaTheme="minorHAnsi" w:hAnsi="Consolas" w:cs="Consolas"/>
+          <w:color w:val="000000"/>
+          <w:sz w:val="19"/>
+          <w:szCs w:val="19"/>
+          <w:highlight w:val="white"/>
+          <w:lang w:eastAsia="en-US"/>
+        </w:rPr>
+        <w:t>[</w:t>
+      </w:r>
+      <w:r>
+        <w:rPr>
+          <w:rFonts w:ascii="Consolas" w:eastAsiaTheme="minorHAnsi" w:hAnsi="Consolas" w:cs="Consolas"/>
+          <w:color w:val="2B91AF"/>
+          <w:sz w:val="19"/>
+          <w:szCs w:val="19"/>
+          <w:highlight w:val="white"/>
+          <w:lang w:eastAsia="en-US"/>
+        </w:rPr>
+        <w:t>HttpPost</w:t>
+      </w:r>
+      <w:r>
+        <w:rPr>
+          <w:rFonts w:ascii="Consolas" w:eastAsiaTheme="minorHAnsi" w:hAnsi="Consolas" w:cs="Consolas"/>
+          <w:color w:val="000000"/>
+          <w:sz w:val="19"/>
+          <w:szCs w:val="19"/>
+          <w:highlight w:val="white"/>
+          <w:lang w:eastAsia="en-US"/>
+        </w:rPr>
+        <w:t>]</w:t>
+      </w:r>
+    </w:p>
+    <w:p>
+      <w:pPr>
+        <w:autoSpaceDE w:val="0"/>
+        <w:autoSpaceDN w:val="0"/>
+        <w:adjustRightInd w:val="0"/>
+        <w:spacing w:before="0"/>
+        <w:ind w:firstLine="0"/>
+        <w:jc w:val="left"/>
+        <w:rPr>
+          <w:rFonts w:ascii="Consolas" w:eastAsiaTheme="minorHAnsi" w:hAnsi="Consolas" w:cs="Consolas"/>
+          <w:color w:val="000000"/>
+          <w:sz w:val="19"/>
+          <w:szCs w:val="19"/>
+          <w:highlight w:val="white"/>
+          <w:lang w:eastAsia="en-US"/>
+        </w:rPr>
+      </w:pPr>
+      <w:r>
+        <w:rPr>
+          <w:rFonts w:ascii="Consolas" w:eastAsiaTheme="minorHAnsi" w:hAnsi="Consolas" w:cs="Consolas"/>
+          <w:color w:val="000000"/>
+          <w:sz w:val="19"/>
+          <w:szCs w:val="19"/>
+          <w:highlight w:val="white"/>
+          <w:lang w:eastAsia="en-US"/>
+        </w:rPr>
+        <w:t xml:space="preserve">        [</w:t>
+      </w:r>
+      <w:r>
+        <w:rPr>
+          <w:rFonts w:ascii="Consolas" w:eastAsiaTheme="minorHAnsi" w:hAnsi="Consolas" w:cs="Consolas"/>
+          <w:color w:val="2B91AF"/>
+          <w:sz w:val="19"/>
+          <w:szCs w:val="19"/>
+          <w:highlight w:val="white"/>
+          <w:lang w:eastAsia="en-US"/>
+        </w:rPr>
+        <w:t>ValidateAntiForgeryToken</w:t>
+      </w:r>
+      <w:r>
+        <w:rPr>
+          <w:rFonts w:ascii="Consolas" w:eastAsiaTheme="minorHAnsi" w:hAnsi="Consolas" w:cs="Consolas"/>
+          <w:color w:val="000000"/>
+          <w:sz w:val="19"/>
+          <w:szCs w:val="19"/>
+          <w:highlight w:val="white"/>
+          <w:lang w:eastAsia="en-US"/>
+        </w:rPr>
+        <w:t>]</w:t>
+      </w:r>
+    </w:p>
+    <w:p>
+      <w:pPr>
+        <w:autoSpaceDE w:val="0"/>
+        <w:autoSpaceDN w:val="0"/>
+        <w:adjustRightInd w:val="0"/>
+        <w:spacing w:before="0"/>
+        <w:ind w:firstLine="0"/>
+        <w:jc w:val="left"/>
+        <w:rPr>
+          <w:rFonts w:ascii="Consolas" w:eastAsiaTheme="minorHAnsi" w:hAnsi="Consolas" w:cs="Consolas"/>
+          <w:color w:val="000000"/>
+          <w:sz w:val="19"/>
+          <w:szCs w:val="19"/>
+          <w:highlight w:val="white"/>
+          <w:lang w:eastAsia="en-US"/>
+        </w:rPr>
+      </w:pPr>
+      <w:r>
+        <w:rPr>
+          <w:rFonts w:ascii="Consolas" w:eastAsiaTheme="minorHAnsi" w:hAnsi="Consolas" w:cs="Consolas"/>
+          <w:color w:val="000000"/>
+          <w:sz w:val="19"/>
+          <w:szCs w:val="19"/>
+          <w:highlight w:val="white"/>
+          <w:lang w:eastAsia="en-US"/>
+        </w:rPr>
+        <w:t xml:space="preserve">        </w:t>
+      </w:r>
+      <w:r>
+        <w:rPr>
+          <w:rFonts w:ascii="Consolas" w:eastAsiaTheme="minorHAnsi" w:hAnsi="Consolas" w:cs="Consolas"/>
+          <w:color w:val="0000FF"/>
+          <w:sz w:val="19"/>
+          <w:szCs w:val="19"/>
+          <w:highlight w:val="white"/>
+          <w:lang w:eastAsia="en-US"/>
+        </w:rPr>
+        <w:t>public</w:t>
+      </w:r>
+      <w:r>
+        <w:rPr>
+          <w:rFonts w:ascii="Consolas" w:eastAsiaTheme="minorHAnsi" w:hAnsi="Consolas" w:cs="Consolas"/>
+          <w:color w:val="000000"/>
+          <w:sz w:val="19"/>
+          <w:szCs w:val="19"/>
+          <w:highlight w:val="white"/>
+          <w:lang w:eastAsia="en-US"/>
+        </w:rPr>
+        <w:t xml:space="preserve"> </w:t>
+      </w:r>
+      <w:r>
+        <w:rPr>
+          <w:rFonts w:ascii="Consolas" w:eastAsiaTheme="minorHAnsi" w:hAnsi="Consolas" w:cs="Consolas"/>
+          <w:color w:val="2B91AF"/>
+          <w:sz w:val="19"/>
+          <w:szCs w:val="19"/>
+          <w:highlight w:val="white"/>
+          <w:lang w:eastAsia="en-US"/>
+        </w:rPr>
+        <w:t>ActionResult</w:t>
+      </w:r>
+      <w:r>
+        <w:rPr>
+          <w:rFonts w:ascii="Consolas" w:eastAsiaTheme="minorHAnsi" w:hAnsi="Consolas" w:cs="Consolas"/>
+          <w:color w:val="000000"/>
+          <w:sz w:val="19"/>
+          <w:szCs w:val="19"/>
+          <w:highlight w:val="white"/>
+          <w:lang w:eastAsia="en-US"/>
+        </w:rPr>
+        <w:t xml:space="preserve"> FilterExpiringByVignetteToday(</w:t>
+      </w:r>
+      <w:r>
+        <w:rPr>
+          <w:rFonts w:ascii="Consolas" w:eastAsiaTheme="minorHAnsi" w:hAnsi="Consolas" w:cs="Consolas"/>
+          <w:color w:val="0000FF"/>
+          <w:sz w:val="19"/>
+          <w:szCs w:val="19"/>
+          <w:highlight w:val="white"/>
+          <w:lang w:eastAsia="en-US"/>
+        </w:rPr>
+        <w:t>string</w:t>
+      </w:r>
+      <w:r>
+        <w:rPr>
+          <w:rFonts w:ascii="Consolas" w:eastAsiaTheme="minorHAnsi" w:hAnsi="Consolas" w:cs="Consolas"/>
+          <w:color w:val="000000"/>
+          <w:sz w:val="19"/>
+          <w:szCs w:val="19"/>
+          <w:highlight w:val="white"/>
+          <w:lang w:eastAsia="en-US"/>
+        </w:rPr>
+        <w:t xml:space="preserve"> emailSubjectTextBox, </w:t>
+      </w:r>
+      <w:r>
+        <w:rPr>
+          <w:rFonts w:ascii="Consolas" w:eastAsiaTheme="minorHAnsi" w:hAnsi="Consolas" w:cs="Consolas"/>
+          <w:color w:val="000000"/>
+          <w:sz w:val="19"/>
+          <w:szCs w:val="19"/>
+          <w:highlight w:val="white"/>
+          <w:lang w:eastAsia="en-US"/>
+        </w:rPr>
+        <w:t xml:space="preserve">    </w:t>
+      </w:r>
+      <w:r>
+        <w:rPr>
+          <w:rFonts w:ascii="Consolas" w:eastAsiaTheme="minorHAnsi" w:hAnsi="Consolas" w:cs="Consolas"/>
+          <w:color w:val="000000"/>
+          <w:sz w:val="19"/>
+          <w:szCs w:val="19"/>
+          <w:highlight w:val="white"/>
+          <w:lang w:eastAsia="en-US"/>
+        </w:rPr>
+        <w:t xml:space="preserve">                  </w:t>
+      </w:r>
+      <w:r>
+        <w:rPr>
+          <w:rFonts w:ascii="Consolas" w:eastAsiaTheme="minorHAnsi" w:hAnsi="Consolas" w:cs="Consolas"/>
+          <w:color w:val="0000FF"/>
+          <w:sz w:val="19"/>
+          <w:szCs w:val="19"/>
+          <w:highlight w:val="white"/>
+          <w:lang w:eastAsia="en-US"/>
+        </w:rPr>
+        <w:t>string</w:t>
+      </w:r>
+      <w:r>
+        <w:rPr>
+          <w:rFonts w:ascii="Consolas" w:eastAsiaTheme="minorHAnsi" w:hAnsi="Consolas" w:cs="Consolas"/>
+          <w:color w:val="000000"/>
+          <w:sz w:val="19"/>
+          <w:szCs w:val="19"/>
+          <w:highlight w:val="white"/>
+          <w:lang w:eastAsia="en-US"/>
+        </w:rPr>
+        <w:t xml:space="preserve"> emailContentBox)</w:t>
+      </w:r>
+    </w:p>
+    <w:p>
+      <w:pPr>
+        <w:autoSpaceDE w:val="0"/>
+        <w:autoSpaceDN w:val="0"/>
+        <w:adjustRightInd w:val="0"/>
+        <w:spacing w:before="0"/>
+        <w:ind w:firstLine="0"/>
+        <w:jc w:val="left"/>
+        <w:rPr>
+          <w:rFonts w:ascii="Consolas" w:eastAsiaTheme="minorHAnsi" w:hAnsi="Consolas" w:cs="Consolas"/>
+          <w:color w:val="000000"/>
+          <w:sz w:val="19"/>
+          <w:szCs w:val="19"/>
+          <w:highlight w:val="white"/>
+          <w:lang w:eastAsia="en-US"/>
+        </w:rPr>
+      </w:pPr>
+      <w:r>
+        <w:rPr>
+          <w:rFonts w:ascii="Consolas" w:eastAsiaTheme="minorHAnsi" w:hAnsi="Consolas" w:cs="Consolas"/>
+          <w:color w:val="000000"/>
+          <w:sz w:val="19"/>
+          <w:szCs w:val="19"/>
+          <w:highlight w:val="white"/>
+          <w:lang w:eastAsia="en-US"/>
+        </w:rPr>
+        <w:t xml:space="preserve">        {</w:t>
+      </w:r>
+    </w:p>
+    <w:p>
+      <w:pPr>
+        <w:autoSpaceDE w:val="0"/>
+        <w:autoSpaceDN w:val="0"/>
+        <w:adjustRightInd w:val="0"/>
+        <w:spacing w:before="0"/>
+        <w:ind w:firstLine="0"/>
+        <w:jc w:val="left"/>
+        <w:rPr>
+          <w:rFonts w:ascii="Consolas" w:eastAsiaTheme="minorHAnsi" w:hAnsi="Consolas" w:cs="Consolas"/>
+          <w:color w:val="000000"/>
+          <w:sz w:val="19"/>
+          <w:szCs w:val="19"/>
+          <w:highlight w:val="white"/>
+          <w:lang w:eastAsia="en-US"/>
+        </w:rPr>
+      </w:pPr>
+      <w:r>
+        <w:rPr>
+          <w:rFonts w:ascii="Consolas" w:eastAsiaTheme="minorHAnsi" w:hAnsi="Consolas" w:cs="Consolas"/>
+          <w:color w:val="000000"/>
+          <w:sz w:val="19"/>
+          <w:szCs w:val="19"/>
+          <w:highlight w:val="white"/>
+          <w:lang w:eastAsia="en-US"/>
+        </w:rPr>
+        <w:t xml:space="preserve">            </w:t>
+      </w:r>
+      <w:r>
+        <w:rPr>
+          <w:rFonts w:ascii="Consolas" w:eastAsiaTheme="minorHAnsi" w:hAnsi="Consolas" w:cs="Consolas"/>
+          <w:color w:val="0000FF"/>
+          <w:sz w:val="19"/>
+          <w:szCs w:val="19"/>
+          <w:highlight w:val="white"/>
+          <w:lang w:eastAsia="en-US"/>
+        </w:rPr>
+        <w:t>var</w:t>
+      </w:r>
+      <w:r>
+        <w:rPr>
+          <w:rFonts w:ascii="Consolas" w:eastAsiaTheme="minorHAnsi" w:hAnsi="Consolas" w:cs="Consolas"/>
+          <w:color w:val="000000"/>
+          <w:sz w:val="19"/>
+          <w:szCs w:val="19"/>
+          <w:highlight w:val="white"/>
+          <w:lang w:eastAsia="en-US"/>
+        </w:rPr>
+        <w:t xml:space="preserve"> emails = </w:t>
+      </w:r>
+      <w:r>
+        <w:rPr>
+          <w:rFonts w:ascii="Consolas" w:eastAsiaTheme="minorHAnsi" w:hAnsi="Consolas" w:cs="Consolas"/>
+          <w:color w:val="0000FF"/>
+          <w:sz w:val="19"/>
+          <w:szCs w:val="19"/>
+          <w:highlight w:val="white"/>
+          <w:lang w:eastAsia="en-US"/>
+        </w:rPr>
+        <w:t>this</w:t>
+      </w:r>
+      <w:r>
+        <w:rPr>
+          <w:rFonts w:ascii="Consolas" w:eastAsiaTheme="minorHAnsi" w:hAnsi="Consolas" w:cs="Consolas"/>
+          <w:color w:val="000000"/>
+          <w:sz w:val="19"/>
+          <w:szCs w:val="19"/>
+          <w:highlight w:val="white"/>
+          <w:lang w:eastAsia="en-US"/>
+        </w:rPr>
+        <w:t>.filterService</w:t>
+      </w:r>
+    </w:p>
+    <w:p>
+      <w:pPr>
+        <w:autoSpaceDE w:val="0"/>
+        <w:autoSpaceDN w:val="0"/>
+        <w:adjustRightInd w:val="0"/>
+        <w:spacing w:before="0"/>
+        <w:ind w:firstLine="0"/>
+        <w:jc w:val="left"/>
+        <w:rPr>
+          <w:rFonts w:ascii="Consolas" w:eastAsiaTheme="minorHAnsi" w:hAnsi="Consolas" w:cs="Consolas"/>
+          <w:color w:val="000000"/>
+          <w:sz w:val="19"/>
+          <w:szCs w:val="19"/>
+          <w:highlight w:val="white"/>
+          <w:lang w:eastAsia="en-US"/>
+        </w:rPr>
+      </w:pPr>
+      <w:r>
+        <w:rPr>
+          <w:rFonts w:ascii="Consolas" w:eastAsiaTheme="minorHAnsi" w:hAnsi="Consolas" w:cs="Consolas"/>
+          <w:color w:val="000000"/>
+          <w:sz w:val="19"/>
+          <w:szCs w:val="19"/>
+          <w:highlight w:val="white"/>
+          <w:lang w:eastAsia="en-US"/>
+        </w:rPr>
+        <w:t xml:space="preserve">                             .GetMailsForCarsVignetteExpirationToday()</w:t>
+      </w:r>
+    </w:p>
+    <w:p>
+      <w:pPr>
+        <w:autoSpaceDE w:val="0"/>
+        <w:autoSpaceDN w:val="0"/>
+        <w:adjustRightInd w:val="0"/>
+        <w:spacing w:before="0"/>
+        <w:ind w:firstLine="0"/>
+        <w:jc w:val="left"/>
+        <w:rPr>
+          <w:rFonts w:ascii="Consolas" w:eastAsiaTheme="minorHAnsi" w:hAnsi="Consolas" w:cs="Consolas"/>
+          <w:color w:val="000000"/>
+          <w:sz w:val="19"/>
+          <w:szCs w:val="19"/>
+          <w:highlight w:val="white"/>
+          <w:lang w:eastAsia="en-US"/>
+        </w:rPr>
+      </w:pPr>
+      <w:r>
+        <w:rPr>
+          <w:rFonts w:ascii="Consolas" w:eastAsiaTheme="minorHAnsi" w:hAnsi="Consolas" w:cs="Consolas"/>
+          <w:color w:val="000000"/>
+          <w:sz w:val="19"/>
+          <w:szCs w:val="19"/>
+          <w:highlight w:val="white"/>
+          <w:lang w:eastAsia="en-US"/>
+        </w:rPr>
+        <w:t xml:space="preserve">                             .ToList();</w:t>
+      </w:r>
+    </w:p>
+    <w:p>
+      <w:pPr>
+        <w:autoSpaceDE w:val="0"/>
+        <w:autoSpaceDN w:val="0"/>
+        <w:adjustRightInd w:val="0"/>
+        <w:spacing w:before="0"/>
+        <w:ind w:firstLine="0"/>
+        <w:jc w:val="left"/>
+        <w:rPr>
+          <w:rFonts w:ascii="Consolas" w:eastAsiaTheme="minorHAnsi" w:hAnsi="Consolas" w:cs="Consolas"/>
+          <w:color w:val="000000"/>
+          <w:sz w:val="19"/>
+          <w:szCs w:val="19"/>
+          <w:highlight w:val="white"/>
+          <w:lang w:eastAsia="en-US"/>
+        </w:rPr>
+      </w:pPr>
+    </w:p>
+    <w:p>
+      <w:pPr>
+        <w:autoSpaceDE w:val="0"/>
+        <w:autoSpaceDN w:val="0"/>
+        <w:adjustRightInd w:val="0"/>
+        <w:spacing w:before="0"/>
+        <w:ind w:firstLine="0"/>
+        <w:jc w:val="left"/>
+        <w:rPr>
+          <w:rFonts w:ascii="Consolas" w:eastAsiaTheme="minorHAnsi" w:hAnsi="Consolas" w:cs="Consolas"/>
+          <w:color w:val="000000"/>
+          <w:sz w:val="19"/>
+          <w:szCs w:val="19"/>
+          <w:highlight w:val="white"/>
+          <w:lang w:eastAsia="en-US"/>
+        </w:rPr>
+      </w:pPr>
+      <w:r>
+        <w:rPr>
+          <w:rFonts w:ascii="Consolas" w:eastAsiaTheme="minorHAnsi" w:hAnsi="Consolas" w:cs="Consolas"/>
+          <w:color w:val="000000"/>
+          <w:sz w:val="19"/>
+          <w:szCs w:val="19"/>
+          <w:highlight w:val="white"/>
+          <w:lang w:eastAsia="en-US"/>
+        </w:rPr>
+        <w:t xml:space="preserve">            </w:t>
+      </w:r>
+      <w:r>
+        <w:rPr>
+          <w:rFonts w:ascii="Consolas" w:eastAsiaTheme="minorHAnsi" w:hAnsi="Consolas" w:cs="Consolas"/>
+          <w:color w:val="0000FF"/>
+          <w:sz w:val="19"/>
+          <w:szCs w:val="19"/>
+          <w:highlight w:val="white"/>
+          <w:lang w:eastAsia="en-US"/>
+        </w:rPr>
+        <w:t>this</w:t>
+      </w:r>
+      <w:r>
+        <w:rPr>
+          <w:rFonts w:ascii="Consolas" w:eastAsiaTheme="minorHAnsi" w:hAnsi="Consolas" w:cs="Consolas"/>
+          <w:color w:val="000000"/>
+          <w:sz w:val="19"/>
+          <w:szCs w:val="19"/>
+          <w:highlight w:val="white"/>
+          <w:lang w:eastAsia="en-US"/>
+        </w:rPr>
+        <w:t>.mailService.SendEmail(emailSubjectTextBox, emailContentBox, emails);</w:t>
+      </w:r>
+    </w:p>
+    <w:p>
+      <w:pPr>
+        <w:autoSpaceDE w:val="0"/>
+        <w:autoSpaceDN w:val="0"/>
+        <w:adjustRightInd w:val="0"/>
+        <w:spacing w:before="0"/>
+        <w:ind w:firstLine="0"/>
+        <w:jc w:val="left"/>
+        <w:rPr>
+          <w:rFonts w:ascii="Consolas" w:eastAsiaTheme="minorHAnsi" w:hAnsi="Consolas" w:cs="Consolas"/>
+          <w:color w:val="000000"/>
+          <w:sz w:val="19"/>
+          <w:szCs w:val="19"/>
+          <w:highlight w:val="white"/>
+          <w:lang w:eastAsia="en-US"/>
+        </w:rPr>
+      </w:pPr>
+    </w:p>
+    <w:p>
+      <w:pPr>
+        <w:autoSpaceDE w:val="0"/>
+        <w:autoSpaceDN w:val="0"/>
+        <w:adjustRightInd w:val="0"/>
+        <w:spacing w:before="0"/>
+        <w:ind w:firstLine="0"/>
+        <w:jc w:val="left"/>
+        <w:rPr>
+          <w:rFonts w:ascii="Consolas" w:eastAsiaTheme="minorHAnsi" w:hAnsi="Consolas" w:cs="Consolas"/>
+          <w:color w:val="000000"/>
+          <w:sz w:val="19"/>
+          <w:szCs w:val="19"/>
+          <w:highlight w:val="white"/>
+          <w:lang w:eastAsia="en-US"/>
+        </w:rPr>
+      </w:pPr>
+      <w:r>
+        <w:rPr>
+          <w:rFonts w:ascii="Consolas" w:eastAsiaTheme="minorHAnsi" w:hAnsi="Consolas" w:cs="Consolas"/>
+          <w:color w:val="000000"/>
+          <w:sz w:val="19"/>
+          <w:szCs w:val="19"/>
+          <w:highlight w:val="white"/>
+          <w:lang w:eastAsia="en-US"/>
+        </w:rPr>
+        <w:t xml:space="preserve">            </w:t>
+      </w:r>
+      <w:r>
+        <w:rPr>
+          <w:rFonts w:ascii="Consolas" w:eastAsiaTheme="minorHAnsi" w:hAnsi="Consolas" w:cs="Consolas"/>
+          <w:color w:val="0000FF"/>
+          <w:sz w:val="19"/>
+          <w:szCs w:val="19"/>
+          <w:highlight w:val="white"/>
+          <w:lang w:eastAsia="en-US"/>
+        </w:rPr>
+        <w:t>var</w:t>
+      </w:r>
+      <w:r>
+        <w:rPr>
+          <w:rFonts w:ascii="Consolas" w:eastAsiaTheme="minorHAnsi" w:hAnsi="Consolas" w:cs="Consolas"/>
+          <w:color w:val="000000"/>
+          <w:sz w:val="19"/>
+          <w:szCs w:val="19"/>
+          <w:highlight w:val="white"/>
+          <w:lang w:eastAsia="en-US"/>
+        </w:rPr>
+        <w:t xml:space="preserve"> cars = </w:t>
+      </w:r>
+      <w:r>
+        <w:rPr>
+          <w:rFonts w:ascii="Consolas" w:eastAsiaTheme="minorHAnsi" w:hAnsi="Consolas" w:cs="Consolas"/>
+          <w:color w:val="0000FF"/>
+          <w:sz w:val="19"/>
+          <w:szCs w:val="19"/>
+          <w:highlight w:val="white"/>
+          <w:lang w:eastAsia="en-US"/>
+        </w:rPr>
+        <w:t>this</w:t>
+      </w:r>
+      <w:r>
+        <w:rPr>
+          <w:rFonts w:ascii="Consolas" w:eastAsiaTheme="minorHAnsi" w:hAnsi="Consolas" w:cs="Consolas"/>
+          <w:color w:val="000000"/>
+          <w:sz w:val="19"/>
+          <w:szCs w:val="19"/>
+          <w:highlight w:val="white"/>
+          <w:lang w:eastAsia="en-US"/>
+        </w:rPr>
+        <w:t>.filterService</w:t>
+      </w:r>
+    </w:p>
+    <w:p>
+      <w:pPr>
+        <w:autoSpaceDE w:val="0"/>
+        <w:autoSpaceDN w:val="0"/>
+        <w:adjustRightInd w:val="0"/>
+        <w:spacing w:before="0"/>
+        <w:ind w:firstLine="0"/>
+        <w:jc w:val="left"/>
+        <w:rPr>
+          <w:rFonts w:ascii="Consolas" w:eastAsiaTheme="minorHAnsi" w:hAnsi="Consolas" w:cs="Consolas"/>
+          <w:color w:val="000000"/>
+          <w:sz w:val="19"/>
+          <w:szCs w:val="19"/>
+          <w:highlight w:val="white"/>
+          <w:lang w:eastAsia="en-US"/>
+        </w:rPr>
+      </w:pPr>
+      <w:r>
+        <w:rPr>
+          <w:rFonts w:ascii="Consolas" w:eastAsiaTheme="minorHAnsi" w:hAnsi="Consolas" w:cs="Consolas"/>
+          <w:color w:val="000000"/>
+          <w:sz w:val="19"/>
+          <w:szCs w:val="19"/>
+          <w:highlight w:val="white"/>
+          <w:lang w:eastAsia="en-US"/>
+        </w:rPr>
+        <w:t xml:space="preserve">                           .FilterExpiringVignetteCarsToday()</w:t>
+      </w:r>
+    </w:p>
+    <w:p>
+      <w:pPr>
+        <w:autoSpaceDE w:val="0"/>
+        <w:autoSpaceDN w:val="0"/>
+        <w:adjustRightInd w:val="0"/>
+        <w:spacing w:before="0"/>
+        <w:ind w:firstLine="0"/>
+        <w:jc w:val="left"/>
+        <w:rPr>
+          <w:rFonts w:ascii="Consolas" w:eastAsiaTheme="minorHAnsi" w:hAnsi="Consolas" w:cs="Consolas"/>
+          <w:color w:val="000000"/>
+          <w:sz w:val="19"/>
+          <w:szCs w:val="19"/>
+          <w:highlight w:val="white"/>
+          <w:lang w:eastAsia="en-US"/>
+        </w:rPr>
+      </w:pPr>
+      <w:r>
+        <w:rPr>
+          <w:rFonts w:ascii="Consolas" w:eastAsiaTheme="minorHAnsi" w:hAnsi="Consolas" w:cs="Consolas"/>
+          <w:color w:val="000000"/>
+          <w:sz w:val="19"/>
+          <w:szCs w:val="19"/>
+          <w:highlight w:val="white"/>
+          <w:lang w:eastAsia="en-US"/>
+        </w:rPr>
+        <w:t xml:space="preserve">                           .ToList();</w:t>
+      </w:r>
+    </w:p>
+    <w:p>
+      <w:pPr>
+        <w:autoSpaceDE w:val="0"/>
+        <w:autoSpaceDN w:val="0"/>
+        <w:adjustRightInd w:val="0"/>
+        <w:spacing w:before="0"/>
+        <w:ind w:firstLine="0"/>
+        <w:jc w:val="left"/>
+        <w:rPr>
+          <w:rFonts w:ascii="Consolas" w:eastAsiaTheme="minorHAnsi" w:hAnsi="Consolas" w:cs="Consolas"/>
+          <w:color w:val="000000"/>
+          <w:sz w:val="19"/>
+          <w:szCs w:val="19"/>
+          <w:highlight w:val="white"/>
+          <w:lang w:eastAsia="en-US"/>
+        </w:rPr>
+      </w:pPr>
+      <w:r>
+        <w:rPr>
+          <w:rFonts w:ascii="Consolas" w:eastAsiaTheme="minorHAnsi" w:hAnsi="Consolas" w:cs="Consolas"/>
+          <w:color w:val="000000"/>
+          <w:sz w:val="19"/>
+          <w:szCs w:val="19"/>
+          <w:highlight w:val="white"/>
+          <w:lang w:eastAsia="en-US"/>
+        </w:rPr>
+        <w:t xml:space="preserve">            </w:t>
+      </w:r>
+      <w:r>
+        <w:rPr>
+          <w:rFonts w:ascii="Consolas" w:eastAsiaTheme="minorHAnsi" w:hAnsi="Consolas" w:cs="Consolas"/>
+          <w:color w:val="0000FF"/>
+          <w:sz w:val="19"/>
+          <w:szCs w:val="19"/>
+          <w:highlight w:val="white"/>
+          <w:lang w:eastAsia="en-US"/>
+        </w:rPr>
+        <w:t>this</w:t>
+      </w:r>
+      <w:r>
+        <w:rPr>
+          <w:rFonts w:ascii="Consolas" w:eastAsiaTheme="minorHAnsi" w:hAnsi="Consolas" w:cs="Consolas"/>
+          <w:color w:val="000000"/>
+          <w:sz w:val="19"/>
+          <w:szCs w:val="19"/>
+          <w:highlight w:val="white"/>
+          <w:lang w:eastAsia="en-US"/>
+        </w:rPr>
+        <w:t>.UpdateIsEmailSendedForVignettePropertyAfterSendingEmails(cars);</w:t>
+      </w:r>
+    </w:p>
+    <w:p>
+      <w:pPr>
+        <w:autoSpaceDE w:val="0"/>
+        <w:autoSpaceDN w:val="0"/>
+        <w:adjustRightInd w:val="0"/>
+        <w:spacing w:before="0"/>
+        <w:ind w:firstLine="0"/>
+        <w:jc w:val="left"/>
+        <w:rPr>
+          <w:rFonts w:ascii="Consolas" w:eastAsiaTheme="minorHAnsi" w:hAnsi="Consolas" w:cs="Consolas"/>
+          <w:color w:val="000000"/>
+          <w:sz w:val="19"/>
+          <w:szCs w:val="19"/>
+          <w:highlight w:val="white"/>
+          <w:lang w:eastAsia="en-US"/>
+        </w:rPr>
+      </w:pPr>
+    </w:p>
+    <w:p>
+      <w:pPr>
+        <w:autoSpaceDE w:val="0"/>
+        <w:autoSpaceDN w:val="0"/>
+        <w:adjustRightInd w:val="0"/>
+        <w:spacing w:before="0"/>
+        <w:ind w:left="1260" w:firstLine="0"/>
+        <w:jc w:val="left"/>
+        <w:rPr>
+          <w:rFonts w:ascii="Consolas" w:eastAsiaTheme="minorHAnsi" w:hAnsi="Consolas" w:cs="Consolas"/>
+          <w:color w:val="000000"/>
+          <w:sz w:val="19"/>
+          <w:szCs w:val="19"/>
+          <w:highlight w:val="white"/>
+          <w:lang w:eastAsia="en-US"/>
+        </w:rPr>
+      </w:pPr>
+      <w:r>
+        <w:rPr>
+          <w:rFonts w:ascii="Consolas" w:eastAsiaTheme="minorHAnsi" w:hAnsi="Consolas" w:cs="Consolas"/>
+          <w:color w:val="0000FF"/>
+          <w:sz w:val="19"/>
+          <w:szCs w:val="19"/>
+          <w:highlight w:val="white"/>
+          <w:lang w:eastAsia="en-US"/>
+        </w:rPr>
+        <w:t>return</w:t>
+      </w:r>
+      <w:r>
+        <w:rPr>
+          <w:rFonts w:ascii="Consolas" w:eastAsiaTheme="minorHAnsi" w:hAnsi="Consolas" w:cs="Consolas"/>
+          <w:color w:val="000000"/>
+          <w:sz w:val="19"/>
+          <w:szCs w:val="19"/>
+          <w:highlight w:val="white"/>
+          <w:lang w:eastAsia="en-US"/>
+        </w:rPr>
+        <w:t xml:space="preserve"> RedirectToAction(</w:t>
+      </w:r>
+      <w:r>
+        <w:rPr>
+          <w:rFonts w:ascii="Consolas" w:eastAsiaTheme="minorHAnsi" w:hAnsi="Consolas" w:cs="Consolas"/>
+          <w:color w:val="A31515"/>
+          <w:sz w:val="19"/>
+          <w:szCs w:val="19"/>
+          <w:highlight w:val="white"/>
+          <w:lang w:eastAsia="en-US"/>
+        </w:rPr>
+        <w:t>"Index"</w:t>
+      </w:r>
+      <w:r>
+        <w:rPr>
+          <w:rFonts w:ascii="Consolas" w:eastAsiaTheme="minorHAnsi" w:hAnsi="Consolas" w:cs="Consolas"/>
+          <w:color w:val="000000"/>
+          <w:sz w:val="19"/>
+          <w:szCs w:val="19"/>
+          <w:highlight w:val="white"/>
+          <w:lang w:eastAsia="en-US"/>
+        </w:rPr>
+        <w:t xml:space="preserve">, </w:t>
+      </w:r>
+      <w:r>
+        <w:rPr>
+          <w:rFonts w:ascii="Consolas" w:eastAsiaTheme="minorHAnsi" w:hAnsi="Consolas" w:cs="Consolas"/>
+          <w:color w:val="A31515"/>
+          <w:sz w:val="19"/>
+          <w:szCs w:val="19"/>
+          <w:highlight w:val="white"/>
+          <w:lang w:eastAsia="en-US"/>
+        </w:rPr>
+        <w:t>"Success"</w:t>
+      </w:r>
+      <w:r>
+        <w:rPr>
+          <w:rFonts w:ascii="Consolas" w:eastAsiaTheme="minorHAnsi" w:hAnsi="Consolas" w:cs="Consolas"/>
+          <w:color w:val="000000"/>
+          <w:sz w:val="19"/>
+          <w:szCs w:val="19"/>
+          <w:highlight w:val="white"/>
+          <w:lang w:eastAsia="en-US"/>
+        </w:rPr>
+        <w:t xml:space="preserve">, </w:t>
+      </w:r>
+      <w:r>
+        <w:rPr>
+          <w:rFonts w:ascii="Consolas" w:eastAsiaTheme="minorHAnsi" w:hAnsi="Consolas" w:cs="Consolas"/>
+          <w:color w:val="0000FF"/>
+          <w:sz w:val="19"/>
+          <w:szCs w:val="19"/>
+          <w:highlight w:val="white"/>
+          <w:lang w:eastAsia="en-US"/>
+        </w:rPr>
+        <w:t>new</w:t>
+      </w:r>
+      <w:r>
+        <w:rPr>
+          <w:rFonts w:ascii="Consolas" w:eastAsiaTheme="minorHAnsi" w:hAnsi="Consolas" w:cs="Consolas"/>
+          <w:color w:val="000000"/>
+          <w:sz w:val="19"/>
+          <w:szCs w:val="19"/>
+          <w:highlight w:val="white"/>
+          <w:lang w:eastAsia="en-US"/>
+        </w:rPr>
+        <w:t xml:space="preserve"> { area = </w:t>
+      </w:r>
+      <w:r>
+        <w:rPr>
+          <w:rFonts w:ascii="Consolas" w:eastAsiaTheme="minorHAnsi" w:hAnsi="Consolas" w:cs="Consolas"/>
+          <w:color w:val="A31515"/>
+          <w:sz w:val="19"/>
+          <w:szCs w:val="19"/>
+          <w:highlight w:val="white"/>
+          <w:lang w:eastAsia="en-US"/>
+        </w:rPr>
+        <w:t>"Administration"</w:t>
+      </w:r>
+      <w:r>
+        <w:rPr>
+          <w:rFonts w:ascii="Consolas" w:eastAsiaTheme="minorHAnsi" w:hAnsi="Consolas" w:cs="Consolas"/>
+          <w:color w:val="000000"/>
+          <w:sz w:val="19"/>
+          <w:szCs w:val="19"/>
+          <w:highlight w:val="white"/>
+          <w:lang w:eastAsia="en-US"/>
+        </w:rPr>
+        <w:t xml:space="preserve"> });</w:t>
+      </w:r>
+    </w:p>
+    <w:p>
+      <w:pPr>
+        <w:autoSpaceDE w:val="0"/>
+        <w:autoSpaceDN w:val="0"/>
+        <w:adjustRightInd w:val="0"/>
+        <w:spacing w:before="0"/>
+        <w:ind w:firstLine="0"/>
+        <w:jc w:val="left"/>
+        <w:rPr>
+          <w:rFonts w:ascii="Consolas" w:eastAsiaTheme="minorHAnsi" w:hAnsi="Consolas" w:cs="Consolas"/>
+          <w:color w:val="000000"/>
+          <w:sz w:val="19"/>
+          <w:szCs w:val="19"/>
+          <w:highlight w:val="white"/>
+          <w:lang w:eastAsia="en-US"/>
+        </w:rPr>
+      </w:pPr>
+      <w:r>
+        <w:rPr>
+          <w:rFonts w:ascii="Consolas" w:eastAsiaTheme="minorHAnsi" w:hAnsi="Consolas" w:cs="Consolas"/>
+          <w:color w:val="000000"/>
+          <w:sz w:val="19"/>
+          <w:szCs w:val="19"/>
+          <w:highlight w:val="white"/>
+          <w:lang w:eastAsia="en-US"/>
+        </w:rPr>
+        <w:t xml:space="preserve">        }</w:t>
+      </w:r>
     </w:p>
     <w:p>
       <w:pPr>
@@ -43948,7 +46605,6 @@
         <w:rPr>
           <w:sz w:val="36"/>
           <w:szCs w:val="36"/>
-          <w:lang w:val="en-GB"/>
         </w:rPr>
       </w:pPr>
       <w:r>
@@ -43956,7 +46612,6 @@
           <w:sz w:val="36"/>
           <w:szCs w:val="36"/>
         </w:rPr>
-        <w:lastRenderedPageBreak/>
         <w:t>Снимки от к</w:t>
       </w:r>
       <w:r>
@@ -43981,6 +46636,8 @@
         <w:t xml:space="preserve"> приложение</w:t>
       </w:r>
     </w:p>
+    <w:p/>
+    <w:p/>
     <w:p>
       <w:pPr>
         <w:spacing w:before="0" w:after="200" w:line="276" w:lineRule="auto"/>
@@ -43994,6 +46651,135 @@
           <w:lang w:eastAsia="en-US"/>
         </w:rPr>
       </w:pPr>
+      <w:r>
+        <w:rPr>
+          <w:rFonts w:eastAsiaTheme="minorHAnsi"/>
+          <w:noProof/>
+        </w:rPr>
+        <w:drawing>
+          <wp:inline distT="0" distB="0" distL="0" distR="0" wp14:anchorId="76A4C6F8" wp14:editId="2A720471">
+            <wp:extent cx="5759450" cy="2700020"/>
+            <wp:effectExtent l="0" t="0" r="0" b="0"/>
+            <wp:docPr id="7" name="Picture 7"/>
+            <wp:cNvGraphicFramePr>
+              <a:graphicFrameLocks xmlns:a="http://schemas.openxmlformats.org/drawingml/2006/main" noChangeAspect="1"/>
+            </wp:cNvGraphicFramePr>
+            <a:graphic xmlns:a="http://schemas.openxmlformats.org/drawingml/2006/main">
+              <a:graphicData uri="http://schemas.openxmlformats.org/drawingml/2006/picture">
+                <pic:pic xmlns:pic="http://schemas.openxmlformats.org/drawingml/2006/picture">
+                  <pic:nvPicPr>
+                    <pic:cNvPr id="0" name="3.png"/>
+                    <pic:cNvPicPr/>
+                  </pic:nvPicPr>
+                  <pic:blipFill>
+                    <a:blip r:embed="rId16">
+                      <a:extLst>
+                        <a:ext uri="{28A0092B-C50C-407E-A947-70E740481C1C}">
+                          <a14:useLocalDpi xmlns:a14="http://schemas.microsoft.com/office/drawing/2010/main" val="0"/>
+                        </a:ext>
+                      </a:extLst>
+                    </a:blip>
+                    <a:stretch>
+                      <a:fillRect/>
+                    </a:stretch>
+                  </pic:blipFill>
+                  <pic:spPr>
+                    <a:xfrm>
+                      <a:off x="0" y="0"/>
+                      <a:ext cx="5759450" cy="2700020"/>
+                    </a:xfrm>
+                    <a:prstGeom prst="rect">
+                      <a:avLst/>
+                    </a:prstGeom>
+                  </pic:spPr>
+                </pic:pic>
+              </a:graphicData>
+            </a:graphic>
+          </wp:inline>
+        </w:drawing>
+      </w:r>
+    </w:p>
+    <w:p>
+      <w:pPr>
+        <w:pStyle w:val="Heading1"/>
+        <w:ind w:firstLine="0"/>
+        <w:jc w:val="center"/>
+        <w:rPr>
+          <w:rFonts w:cs="Times New Roman"/>
+          <w:b w:val="0"/>
+          <w:color w:val="000000" w:themeColor="text1"/>
+          <w:sz w:val="22"/>
+          <w:szCs w:val="22"/>
+        </w:rPr>
+      </w:pPr>
+      <w:r>
+        <w:rPr>
+          <w:rFonts w:cs="Times New Roman"/>
+          <w:b w:val="0"/>
+          <w:color w:val="000000" w:themeColor="text1"/>
+          <w:sz w:val="22"/>
+          <w:szCs w:val="22"/>
+          <w:shd w:val="clear" w:color="auto" w:fill="F8F9FA"/>
+        </w:rPr>
+        <w:t>Фиг.</w:t>
+      </w:r>
+      <w:r>
+        <w:rPr>
+          <w:rFonts w:cs="Times New Roman"/>
+          <w:b w:val="0"/>
+          <w:color w:val="000000" w:themeColor="text1"/>
+          <w:sz w:val="22"/>
+          <w:szCs w:val="22"/>
+          <w:shd w:val="clear" w:color="auto" w:fill="F8F9FA"/>
+          <w:lang w:val="en-US"/>
+        </w:rPr>
+        <w:t xml:space="preserve"> </w:t>
+      </w:r>
+      <w:r>
+        <w:rPr>
+          <w:rFonts w:cs="Times New Roman"/>
+          <w:b w:val="0"/>
+          <w:color w:val="000000" w:themeColor="text1"/>
+          <w:sz w:val="22"/>
+          <w:szCs w:val="22"/>
+          <w:shd w:val="clear" w:color="auto" w:fill="F8F9FA"/>
+        </w:rPr>
+        <w:t>7</w:t>
+      </w:r>
+      <w:r>
+        <w:rPr>
+          <w:rFonts w:cs="Times New Roman"/>
+          <w:b w:val="0"/>
+          <w:color w:val="000000" w:themeColor="text1"/>
+          <w:sz w:val="22"/>
+          <w:szCs w:val="22"/>
+          <w:shd w:val="clear" w:color="auto" w:fill="F8F9FA"/>
+        </w:rPr>
+        <w:t xml:space="preserve">: </w:t>
+      </w:r>
+      <w:r>
+        <w:rPr>
+          <w:b w:val="0"/>
+          <w:color w:val="000000" w:themeColor="text1"/>
+          <w:sz w:val="22"/>
+          <w:szCs w:val="22"/>
+        </w:rPr>
+        <w:t>Всички регистрирани клиенти</w:t>
+      </w:r>
+    </w:p>
+    <w:p>
+      <w:pPr>
+        <w:spacing w:before="0" w:after="200" w:line="276" w:lineRule="auto"/>
+        <w:ind w:firstLine="0"/>
+        <w:jc w:val="left"/>
+        <w:rPr>
+          <w:rFonts w:ascii="Consolas" w:eastAsiaTheme="minorHAnsi" w:hAnsi="Consolas" w:cs="Consolas"/>
+          <w:color w:val="000000"/>
+          <w:sz w:val="19"/>
+          <w:szCs w:val="19"/>
+          <w:lang w:eastAsia="en-US"/>
+        </w:rPr>
+      </w:pPr>
     </w:p>
     <w:p>
       <w:pPr>
@@ -44008,6 +46794,7 @@
           <w:rFonts w:eastAsiaTheme="minorHAnsi"/>
           <w:noProof/>
         </w:rPr>
+        <w:lastRenderedPageBreak/>
         <w:drawing>
           <wp:inline distT="0" distB="0" distL="0" distR="0">
             <wp:extent cx="5757141" cy="6705600"/>
@@ -44024,7 +46811,7 @@
                     <pic:cNvPicPr/>
                   </pic:nvPicPr>
                   <pic:blipFill>
-                    <a:blip r:embed="rId16">
+                    <a:blip r:embed="rId17">
                       <a:extLst>
                         <a:ext uri="{28A0092B-C50C-407E-A947-70E740481C1C}">
                           <a14:useLocalDpi xmlns:a14="http://schemas.microsoft.com/office/drawing/2010/main" val="0"/>
@@ -44085,7 +46872,7 @@
           <w:shd w:val="clear" w:color="auto" w:fill="F8F9FA"/>
           <w:lang w:val="en-US"/>
         </w:rPr>
-        <w:t xml:space="preserve"> 7</w:t>
+        <w:t xml:space="preserve"> </w:t>
       </w:r>
       <w:r>
         <w:rPr>
@@ -44096,16 +46883,18 @@
           <w:szCs w:val="22"/>
           <w:shd w:val="clear" w:color="auto" w:fill="F8F9FA"/>
         </w:rPr>
-        <w:t xml:space="preserve">: </w:t>
-      </w:r>
-      <w:r>
-        <w:rPr>
+        <w:t>8</w:t>
+      </w:r>
+      <w:r>
+        <w:rPr>
+          <w:rFonts w:cs="Times New Roman"/>
           <w:b w:val="0"/>
           <w:color w:val="000000" w:themeColor="text1"/>
           <w:sz w:val="22"/>
           <w:szCs w:val="22"/>
-        </w:rPr>
-        <w:t>Добавяне на нов клиент</w:t>
+          <w:shd w:val="clear" w:color="auto" w:fill="F8F9FA"/>
+        </w:rPr>
+        <w:t xml:space="preserve">: </w:t>
       </w:r>
       <w:r>
         <w:rPr>
@@ -44114,7 +46903,7 @@
           <w:sz w:val="22"/>
           <w:szCs w:val="22"/>
         </w:rPr>
-        <w:t>/потребител</w:t>
+        <w:t>Добавяне на нов клиент</w:t>
       </w:r>
       <w:r>
         <w:rPr>
@@ -44123,6 +46912,15 @@
           <w:sz w:val="22"/>
           <w:szCs w:val="22"/>
         </w:rPr>
+        <w:t>/потребител</w:t>
+      </w:r>
+      <w:r>
+        <w:rPr>
+          <w:b w:val="0"/>
+          <w:color w:val="000000" w:themeColor="text1"/>
+          <w:sz w:val="22"/>
+          <w:szCs w:val="22"/>
+        </w:rPr>
         <w:t xml:space="preserve"> и неговия автомобил</w:t>
       </w:r>
     </w:p>
@@ -44184,6 +46982,7 @@
           <w:rFonts w:eastAsiaTheme="minorHAnsi"/>
           <w:noProof/>
         </w:rPr>
+        <w:lastRenderedPageBreak/>
         <w:drawing>
           <wp:inline distT="0" distB="0" distL="0" distR="0">
             <wp:extent cx="5759450" cy="2585720"/>
@@ -44200,7 +46999,7 @@
                     <pic:cNvPicPr/>
                   </pic:nvPicPr>
                   <pic:blipFill>
-                    <a:blip r:embed="rId17">
+                    <a:blip r:embed="rId18">
                       <a:extLst>
                         <a:ext uri="{28A0092B-C50C-407E-A947-70E740481C1C}">
                           <a14:useLocalDpi xmlns:a14="http://schemas.microsoft.com/office/drawing/2010/main" val="0"/>
@@ -44281,7 +47080,7 @@
           <w:szCs w:val="22"/>
           <w:shd w:val="clear" w:color="auto" w:fill="F8F9FA"/>
         </w:rPr>
-        <w:t>8</w:t>
+        <w:t>9</w:t>
       </w:r>
       <w:r>
         <w:rPr>
@@ -44321,181 +47120,11 @@
           <w:lang w:eastAsia="en-US"/>
         </w:rPr>
       </w:pPr>
-    </w:p>
-    <w:p>
-      <w:pPr>
-        <w:ind w:firstLine="0"/>
-        <w:rPr>
-          <w:rFonts w:eastAsiaTheme="minorHAnsi"/>
-          <w:lang w:eastAsia="en-US"/>
-        </w:rPr>
-      </w:pPr>
       <w:r>
         <w:rPr>
           <w:rFonts w:eastAsiaTheme="minorHAnsi"/>
           <w:noProof/>
         </w:rPr>
-        <w:drawing>
-          <wp:inline distT="0" distB="0" distL="0" distR="0">
-            <wp:extent cx="5759450" cy="2700020"/>
-            <wp:effectExtent l="0" t="0" r="0" b="0"/>
-            <wp:docPr id="7" name="Picture 7"/>
-            <wp:cNvGraphicFramePr>
-              <a:graphicFrameLocks xmlns:a="http://schemas.openxmlformats.org/drawingml/2006/main" noChangeAspect="1"/>
-            </wp:cNvGraphicFramePr>
-            <a:graphic xmlns:a="http://schemas.openxmlformats.org/drawingml/2006/main">
-              <a:graphicData uri="http://schemas.openxmlformats.org/drawingml/2006/picture">
-                <pic:pic xmlns:pic="http://schemas.openxmlformats.org/drawingml/2006/picture">
-                  <pic:nvPicPr>
-                    <pic:cNvPr id="0" name="3.png"/>
-                    <pic:cNvPicPr/>
-                  </pic:nvPicPr>
-                  <pic:blipFill>
-                    <a:blip r:embed="rId18">
-                      <a:extLst>
-                        <a:ext uri="{28A0092B-C50C-407E-A947-70E740481C1C}">
-                          <a14:useLocalDpi xmlns:a14="http://schemas.microsoft.com/office/drawing/2010/main" val="0"/>
-                        </a:ext>
-                      </a:extLst>
-                    </a:blip>
-                    <a:stretch>
-                      <a:fillRect/>
-                    </a:stretch>
-                  </pic:blipFill>
-                  <pic:spPr>
-                    <a:xfrm>
-                      <a:off x="0" y="0"/>
-                      <a:ext cx="5759450" cy="2700020"/>
-                    </a:xfrm>
-                    <a:prstGeom prst="rect">
-                      <a:avLst/>
-                    </a:prstGeom>
-                  </pic:spPr>
-                </pic:pic>
-              </a:graphicData>
-            </a:graphic>
-          </wp:inline>
-        </w:drawing>
-      </w:r>
-    </w:p>
-    <w:p>
-      <w:pPr>
-        <w:ind w:firstLine="0"/>
-        <w:rPr>
-          <w:rFonts w:eastAsiaTheme="minorHAnsi"/>
-          <w:lang w:eastAsia="en-US"/>
-        </w:rPr>
-      </w:pPr>
-    </w:p>
-    <w:p>
-      <w:pPr>
-        <w:pStyle w:val="Heading1"/>
-        <w:ind w:firstLine="0"/>
-        <w:jc w:val="center"/>
-        <w:rPr>
-          <w:rFonts w:cs="Times New Roman"/>
-          <w:b w:val="0"/>
-          <w:color w:val="000000" w:themeColor="text1"/>
-          <w:sz w:val="22"/>
-          <w:szCs w:val="22"/>
-        </w:rPr>
-      </w:pPr>
-      <w:r>
-        <w:rPr>
-          <w:rFonts w:cs="Times New Roman"/>
-          <w:b w:val="0"/>
-          <w:color w:val="000000" w:themeColor="text1"/>
-          <w:sz w:val="22"/>
-          <w:szCs w:val="22"/>
-          <w:shd w:val="clear" w:color="auto" w:fill="F8F9FA"/>
-        </w:rPr>
-        <w:t>Фиг.</w:t>
-      </w:r>
-      <w:r>
-        <w:rPr>
-          <w:rFonts w:cs="Times New Roman"/>
-          <w:b w:val="0"/>
-          <w:color w:val="000000" w:themeColor="text1"/>
-          <w:sz w:val="22"/>
-          <w:szCs w:val="22"/>
-          <w:shd w:val="clear" w:color="auto" w:fill="F8F9FA"/>
-          <w:lang w:val="en-US"/>
-        </w:rPr>
-        <w:t xml:space="preserve"> </w:t>
-      </w:r>
-      <w:r>
-        <w:rPr>
-          <w:rFonts w:cs="Times New Roman"/>
-          <w:b w:val="0"/>
-          <w:color w:val="000000" w:themeColor="text1"/>
-          <w:sz w:val="22"/>
-          <w:szCs w:val="22"/>
-          <w:shd w:val="clear" w:color="auto" w:fill="F8F9FA"/>
-        </w:rPr>
-        <w:t>9</w:t>
-      </w:r>
-      <w:r>
-        <w:rPr>
-          <w:rFonts w:cs="Times New Roman"/>
-          <w:b w:val="0"/>
-          <w:color w:val="000000" w:themeColor="text1"/>
-          <w:sz w:val="22"/>
-          <w:szCs w:val="22"/>
-          <w:shd w:val="clear" w:color="auto" w:fill="F8F9FA"/>
-        </w:rPr>
-        <w:t xml:space="preserve">: </w:t>
-      </w:r>
-      <w:r>
-        <w:rPr>
-          <w:b w:val="0"/>
-          <w:color w:val="000000" w:themeColor="text1"/>
-          <w:sz w:val="22"/>
-          <w:szCs w:val="22"/>
-        </w:rPr>
-        <w:t xml:space="preserve">Всички регистрирани </w:t>
-      </w:r>
-      <w:r>
-        <w:rPr>
-          <w:b w:val="0"/>
-          <w:color w:val="000000" w:themeColor="text1"/>
-          <w:sz w:val="22"/>
-          <w:szCs w:val="22"/>
-        </w:rPr>
-        <w:t>клиенти</w:t>
-      </w:r>
-    </w:p>
-    <w:p>
-      <w:pPr>
-        <w:ind w:firstLine="0"/>
-        <w:rPr>
-          <w:rFonts w:eastAsiaTheme="minorHAnsi"/>
-          <w:lang w:eastAsia="en-US"/>
-        </w:rPr>
-      </w:pPr>
-    </w:p>
-    <w:p>
-      <w:pPr>
-        <w:ind w:firstLine="0"/>
-        <w:rPr>
-          <w:rFonts w:eastAsiaTheme="minorHAnsi"/>
-          <w:lang w:eastAsia="en-US"/>
-        </w:rPr>
-      </w:pPr>
-    </w:p>
-    <w:p>
-      <w:pPr>
-        <w:ind w:firstLine="0"/>
-        <w:rPr>
-          <w:rFonts w:eastAsiaTheme="minorHAnsi"/>
-          <w:lang w:eastAsia="en-US"/>
-        </w:rPr>
-      </w:pPr>
-      <w:r>
-        <w:rPr>
-          <w:rFonts w:eastAsiaTheme="minorHAnsi"/>
-          <w:noProof/>
-        </w:rPr>
-        <w:lastRenderedPageBreak/>
         <w:drawing>
           <wp:inline distT="0" distB="0" distL="0" distR="0">
             <wp:extent cx="5759450" cy="2162175"/>
@@ -44782,6 +47411,7 @@
           <w:rFonts w:eastAsiaTheme="minorHAnsi"/>
           <w:noProof/>
         </w:rPr>
+        <w:lastRenderedPageBreak/>
         <w:drawing>
           <wp:inline distT="0" distB="0" distL="0" distR="0">
             <wp:extent cx="5759450" cy="2780030"/>
@@ -44925,7 +47555,6 @@
           <w:rFonts w:eastAsiaTheme="minorHAnsi"/>
           <w:noProof/>
         </w:rPr>
-        <w:lastRenderedPageBreak/>
         <w:drawing>
           <wp:inline distT="0" distB="0" distL="0" distR="0">
             <wp:extent cx="5759450" cy="3116580"/>
@@ -45014,7 +47643,7 @@
           <w:szCs w:val="22"/>
           <w:shd w:val="clear" w:color="auto" w:fill="F8F9FA"/>
         </w:rPr>
-        <w:t>12</w:t>
+        <w:t>1</w:t>
       </w:r>
       <w:r>
         <w:rPr>
@@ -45025,14 +47654,25 @@
           <w:szCs w:val="22"/>
           <w:shd w:val="clear" w:color="auto" w:fill="F8F9FA"/>
         </w:rPr>
-        <w:t xml:space="preserve">: </w:t>
-      </w:r>
-      <w:r>
-        <w:rPr>
+        <w:t>3</w:t>
+      </w:r>
+      <w:r>
+        <w:rPr>
+          <w:rFonts w:cs="Times New Roman"/>
           <w:b w:val="0"/>
           <w:color w:val="000000" w:themeColor="text1"/>
           <w:sz w:val="22"/>
           <w:szCs w:val="22"/>
+          <w:shd w:val="clear" w:color="auto" w:fill="F8F9FA"/>
+        </w:rPr>
+        <w:t xml:space="preserve">: </w:t>
+      </w:r>
+      <w:r>
+        <w:rPr>
+          <w:b w:val="0"/>
+          <w:color w:val="000000" w:themeColor="text1"/>
+          <w:sz w:val="22"/>
+          <w:szCs w:val="22"/>
         </w:rPr>
         <w:t>Детайлна информация за автомобил</w:t>
       </w:r>
@@ -45092,6 +47732,54 @@
           <w:lang w:val="en-US" w:eastAsia="en-US"/>
         </w:rPr>
       </w:pPr>
+      <w:r>
+        <w:rPr>
+          <w:rFonts w:eastAsiaTheme="minorHAnsi"/>
+          <w:noProof/>
+        </w:rPr>
+        <w:lastRenderedPageBreak/>
+        <w:drawing>
+          <wp:inline distT="0" distB="0" distL="0" distR="0">
+            <wp:extent cx="5759450" cy="2728595"/>
+            <wp:effectExtent l="0" t="0" r="0" b="0"/>
+            <wp:docPr id="10" name="Picture 10"/>
+            <wp:cNvGraphicFramePr>
+              <a:graphicFrameLocks xmlns:a="http://schemas.openxmlformats.org/drawingml/2006/main" noChangeAspect="1"/>
+            </wp:cNvGraphicFramePr>
+            <a:graphic xmlns:a="http://schemas.openxmlformats.org/drawingml/2006/main">
+              <a:graphicData uri="http://schemas.openxmlformats.org/drawingml/2006/picture">
+                <pic:pic xmlns:pic="http://schemas.openxmlformats.org/drawingml/2006/picture">
+                  <pic:nvPicPr>
+                    <pic:cNvPr id="0" name="Untitled.png"/>
+                    <pic:cNvPicPr/>
+                  </pic:nvPicPr>
+                  <pic:blipFill>
+                    <a:blip r:embed="rId23">
+                      <a:extLst>
+                        <a:ext uri="{28A0092B-C50C-407E-A947-70E740481C1C}">
+                          <a14:useLocalDpi xmlns:a14="http://schemas.microsoft.com/office/drawing/2010/main" val="0"/>
+                        </a:ext>
+                      </a:extLst>
+                    </a:blip>
+                    <a:stretch>
+                      <a:fillRect/>
+                    </a:stretch>
+                  </pic:blipFill>
+                  <pic:spPr>
+                    <a:xfrm>
+                      <a:off x="0" y="0"/>
+                      <a:ext cx="5759450" cy="2728595"/>
+                    </a:xfrm>
+                    <a:prstGeom prst="rect">
+                      <a:avLst/>
+                    </a:prstGeom>
+                  </pic:spPr>
+                </pic:pic>
+              </a:graphicData>
+            </a:graphic>
+          </wp:inline>
+        </w:drawing>
+      </w:r>
     </w:p>
     <w:p>
       <w:pPr>
@@ -45103,6 +47791,96 @@
     </w:p>
     <w:p>
       <w:pPr>
+        <w:pStyle w:val="Heading1"/>
+        <w:ind w:firstLine="0"/>
+        <w:jc w:val="center"/>
+        <w:rPr>
+          <w:rFonts w:cs="Times New Roman"/>
+          <w:b w:val="0"/>
+          <w:color w:val="000000" w:themeColor="text1"/>
+          <w:sz w:val="22"/>
+          <w:szCs w:val="22"/>
+        </w:rPr>
+      </w:pPr>
+      <w:r>
+        <w:rPr>
+          <w:rFonts w:cs="Times New Roman"/>
+          <w:b w:val="0"/>
+          <w:color w:val="000000" w:themeColor="text1"/>
+          <w:sz w:val="22"/>
+          <w:szCs w:val="22"/>
+          <w:shd w:val="clear" w:color="auto" w:fill="F8F9FA"/>
+        </w:rPr>
+        <w:t>Фиг.</w:t>
+      </w:r>
+      <w:r>
+        <w:rPr>
+          <w:rFonts w:cs="Times New Roman"/>
+          <w:b w:val="0"/>
+          <w:color w:val="000000" w:themeColor="text1"/>
+          <w:sz w:val="22"/>
+          <w:szCs w:val="22"/>
+          <w:shd w:val="clear" w:color="auto" w:fill="F8F9FA"/>
+          <w:lang w:val="en-US"/>
+        </w:rPr>
+        <w:t xml:space="preserve"> </w:t>
+      </w:r>
+      <w:r>
+        <w:rPr>
+          <w:rFonts w:cs="Times New Roman"/>
+          <w:b w:val="0"/>
+          <w:color w:val="000000" w:themeColor="text1"/>
+          <w:sz w:val="22"/>
+          <w:szCs w:val="22"/>
+          <w:shd w:val="clear" w:color="auto" w:fill="F8F9FA"/>
+        </w:rPr>
+        <w:t>1</w:t>
+      </w:r>
+      <w:r>
+        <w:rPr>
+          <w:rFonts w:cs="Times New Roman"/>
+          <w:b w:val="0"/>
+          <w:color w:val="000000" w:themeColor="text1"/>
+          <w:sz w:val="22"/>
+          <w:szCs w:val="22"/>
+          <w:shd w:val="clear" w:color="auto" w:fill="F8F9FA"/>
+          <w:lang w:val="en-US"/>
+        </w:rPr>
+        <w:t>4</w:t>
+      </w:r>
+      <w:r>
+        <w:rPr>
+          <w:rFonts w:cs="Times New Roman"/>
+          <w:b w:val="0"/>
+          <w:color w:val="000000" w:themeColor="text1"/>
+          <w:sz w:val="22"/>
+          <w:szCs w:val="22"/>
+          <w:shd w:val="clear" w:color="auto" w:fill="F8F9FA"/>
+        </w:rPr>
+        <w:t xml:space="preserve">: </w:t>
+      </w:r>
+      <w:r>
+        <w:rPr>
+          <w:b w:val="0"/>
+          <w:color w:val="000000" w:themeColor="text1"/>
+          <w:sz w:val="22"/>
+          <w:szCs w:val="22"/>
+          <w:lang w:val="en-US"/>
+        </w:rPr>
+        <w:t xml:space="preserve">Web </w:t>
+      </w:r>
+      <w:r>
+        <w:rPr>
+          <w:b w:val="0"/>
+          <w:color w:val="000000" w:themeColor="text1"/>
+          <w:sz w:val="22"/>
+          <w:szCs w:val="22"/>
+        </w:rPr>
+        <w:t>страница с видовете филтрация на автомобили</w:t>
+      </w:r>
+    </w:p>
+    <w:p>
+      <w:pPr>
         <w:rPr>
           <w:rFonts w:eastAsiaTheme="minorHAnsi"/>
           <w:lang w:val="en-US" w:eastAsia="en-US"/>
@@ -45153,7 +47931,71 @@
       <w:pPr>
         <w:rPr>
           <w:rFonts w:eastAsiaTheme="minorHAnsi"/>
-          <w:lang w:val="en-US" w:eastAsia="en-US"/>
+          <w:lang w:eastAsia="en-US"/>
+        </w:rPr>
+      </w:pPr>
+    </w:p>
+    <w:p>
+      <w:pPr>
+        <w:rPr>
+          <w:rFonts w:eastAsiaTheme="minorHAnsi"/>
+          <w:lang w:eastAsia="en-US"/>
+        </w:rPr>
+      </w:pPr>
+    </w:p>
+    <w:p>
+      <w:pPr>
+        <w:rPr>
+          <w:rFonts w:eastAsiaTheme="minorHAnsi"/>
+          <w:lang w:eastAsia="en-US"/>
+        </w:rPr>
+      </w:pPr>
+    </w:p>
+    <w:p>
+      <w:pPr>
+        <w:rPr>
+          <w:rFonts w:eastAsiaTheme="minorHAnsi"/>
+          <w:lang w:eastAsia="en-US"/>
+        </w:rPr>
+      </w:pPr>
+    </w:p>
+    <w:p>
+      <w:pPr>
+        <w:rPr>
+          <w:rFonts w:eastAsiaTheme="minorHAnsi"/>
+          <w:lang w:eastAsia="en-US"/>
+        </w:rPr>
+      </w:pPr>
+    </w:p>
+    <w:p>
+      <w:pPr>
+        <w:rPr>
+          <w:rFonts w:eastAsiaTheme="minorHAnsi"/>
+          <w:lang w:eastAsia="en-US"/>
+        </w:rPr>
+      </w:pPr>
+    </w:p>
+    <w:p>
+      <w:pPr>
+        <w:rPr>
+          <w:rFonts w:eastAsiaTheme="minorHAnsi"/>
+          <w:lang w:eastAsia="en-US"/>
+        </w:rPr>
+      </w:pPr>
+    </w:p>
+    <w:p>
+      <w:pPr>
+        <w:rPr>
+          <w:rFonts w:eastAsiaTheme="minorHAnsi"/>
+          <w:lang w:eastAsia="en-US"/>
+        </w:rPr>
+      </w:pPr>
+    </w:p>
+    <w:p>
+      <w:pPr>
+        <w:rPr>
+          <w:rFonts w:eastAsiaTheme="minorHAnsi"/>
+          <w:lang w:eastAsia="en-US"/>
         </w:rPr>
       </w:pPr>
     </w:p>
@@ -46278,7 +49120,7 @@
       </w:r>
     </w:p>
     <w:sectPr>
-      <w:footerReference w:type="default" r:id="rId23"/>
+      <w:footerReference w:type="default" r:id="rId24"/>
       <w:pgSz w:w="11906" w:h="16838"/>
       <w:pgMar w:top="1418" w:right="1418" w:bottom="1418" w:left="1418" w:header="680" w:footer="709" w:gutter="0"/>
       <w:cols w:space="708"/>
@@ -46324,7 +49166,6 @@
         <w:docPartUnique/>
       </w:docPartObj>
     </w:sdtPr>
-    <w:sdtEndPr/>
     <w:sdtContent>
       <w:p>
         <w:pPr>
@@ -46344,7 +49185,7 @@
           <w:rPr>
             <w:noProof/>
           </w:rPr>
-          <w:t>48</w:t>
+          <w:t>50</w:t>
         </w:r>
         <w:r>
           <w:rPr>
@@ -49724,6 +52565,119 @@
     </w:lvl>
   </w:abstractNum>
   <w:abstractNum w:abstractNumId="27">
+    <w:nsid w:val="50E10F18"/>
+    <w:multiLevelType w:val="hybridMultilevel"/>
+    <w:tmpl w:val="6AC80476"/>
+    <w:lvl w:ilvl="0" w:tplc="0402000B">
+      <w:start w:val="1"/>
+      <w:numFmt w:val="bullet"/>
+      <w:lvlText w:val=""/>
+      <w:lvlJc w:val="left"/>
+      <w:pPr>
+        <w:ind w:left="1428" w:hanging="360"/>
+      </w:pPr>
+      <w:rPr>
+        <w:rFonts w:ascii="Wingdings" w:hAnsi="Wingdings" w:hint="default"/>
+      </w:rPr>
+    </w:lvl>
+    <w:lvl w:ilvl="1" w:tplc="04020003" w:tentative="1">
+      <w:start w:val="1"/>
+      <w:numFmt w:val="bullet"/>
+      <w:lvlText w:val="o"/>
+      <w:lvlJc w:val="left"/>
+      <w:pPr>
+        <w:ind w:left="2148" w:hanging="360"/>
+      </w:pPr>
+      <w:rPr>
+        <w:rFonts w:ascii="Courier New" w:hAnsi="Courier New" w:cs="Courier New" w:hint="default"/>
+      </w:rPr>
+    </w:lvl>
+    <w:lvl w:ilvl="2" w:tplc="04020005" w:tentative="1">
+      <w:start w:val="1"/>
+      <w:numFmt w:val="bullet"/>
+      <w:lvlText w:val=""/>
+      <w:lvlJc w:val="left"/>
+      <w:pPr>
+        <w:ind w:left="2868" w:hanging="360"/>
+      </w:pPr>
+      <w:rPr>
+        <w:rFonts w:ascii="Wingdings" w:hAnsi="Wingdings" w:hint="default"/>
+      </w:rPr>
+    </w:lvl>
+    <w:lvl w:ilvl="3" w:tplc="04020001" w:tentative="1">
+      <w:start w:val="1"/>
+      <w:numFmt w:val="bullet"/>
+      <w:lvlText w:val=""/>
+      <w:lvlJc w:val="left"/>
+      <w:pPr>
+        <w:ind w:left="3588" w:hanging="360"/>
+      </w:pPr>
+      <w:rPr>
+        <w:rFonts w:ascii="Symbol" w:hAnsi="Symbol" w:hint="default"/>
+      </w:rPr>
+    </w:lvl>
+    <w:lvl w:ilvl="4" w:tplc="04020003" w:tentative="1">
+      <w:start w:val="1"/>
+      <w:numFmt w:val="bullet"/>
+      <w:lvlText w:val="o"/>
+      <w:lvlJc w:val="left"/>
+      <w:pPr>
+        <w:ind w:left="4308" w:hanging="360"/>
+      </w:pPr>
+      <w:rPr>
+        <w:rFonts w:ascii="Courier New" w:hAnsi="Courier New" w:cs="Courier New" w:hint="default"/>
+      </w:rPr>
+    </w:lvl>
+    <w:lvl w:ilvl="5" w:tplc="04020005" w:tentative="1">
+      <w:start w:val="1"/>
+      <w:numFmt w:val="bullet"/>
+      <w:lvlText w:val=""/>
+      <w:lvlJc w:val="left"/>
+      <w:pPr>
+        <w:ind w:left="5028" w:hanging="360"/>
+      </w:pPr>
+      <w:rPr>
+        <w:rFonts w:ascii="Wingdings" w:hAnsi="Wingdings" w:hint="default"/>
+      </w:rPr>
+    </w:lvl>
+    <w:lvl w:ilvl="6" w:tplc="04020001" w:tentative="1">
+      <w:start w:val="1"/>
+      <w:numFmt w:val="bullet"/>
+      <w:lvlText w:val=""/>
+      <w:lvlJc w:val="left"/>
+      <w:pPr>
+        <w:ind w:left="5748" w:hanging="360"/>
+      </w:pPr>
+      <w:rPr>
+        <w:rFonts w:ascii="Symbol" w:hAnsi="Symbol" w:hint="default"/>
+      </w:rPr>
+    </w:lvl>
+    <w:lvl w:ilvl="7" w:tplc="04020003" w:tentative="1">
+      <w:start w:val="1"/>
+      <w:numFmt w:val="bullet"/>
+      <w:lvlText w:val="o"/>
+      <w:lvlJc w:val="left"/>
+      <w:pPr>
+        <w:ind w:left="6468" w:hanging="360"/>
+      </w:pPr>
+      <w:rPr>
+        <w:rFonts w:ascii="Courier New" w:hAnsi="Courier New" w:cs="Courier New" w:hint="default"/>
+      </w:rPr>
+    </w:lvl>
+    <w:lvl w:ilvl="8" w:tplc="04020005" w:tentative="1">
+      <w:start w:val="1"/>
+      <w:numFmt w:val="bullet"/>
+      <w:lvlText w:val=""/>
+      <w:lvlJc w:val="left"/>
+      <w:pPr>
+        <w:ind w:left="7188" w:hanging="360"/>
+      </w:pPr>
+      <w:rPr>
+        <w:rFonts w:ascii="Wingdings" w:hAnsi="Wingdings" w:hint="default"/>
+      </w:rPr>
+    </w:lvl>
+  </w:abstractNum>
+  <w:abstractNum w:abstractNumId="28">
     <w:nsid w:val="527A464E"/>
     <w:multiLevelType w:val="hybridMultilevel"/>
     <w:tmpl w:val="C88AEC7E"/>
@@ -49836,7 +52790,7 @@
       </w:rPr>
     </w:lvl>
   </w:abstractNum>
-  <w:abstractNum w:abstractNumId="28">
+  <w:abstractNum w:abstractNumId="29">
     <w:nsid w:val="54452F15"/>
     <w:multiLevelType w:val="hybridMultilevel"/>
     <w:tmpl w:val="04BAB59C"/>
@@ -49949,7 +52903,7 @@
       </w:rPr>
     </w:lvl>
   </w:abstractNum>
-  <w:abstractNum w:abstractNumId="29">
+  <w:abstractNum w:abstractNumId="30">
     <w:nsid w:val="5537575D"/>
     <w:multiLevelType w:val="multilevel"/>
     <w:tmpl w:val="8218437C"/>
@@ -50098,7 +53052,7 @@
       </w:rPr>
     </w:lvl>
   </w:abstractNum>
-  <w:abstractNum w:abstractNumId="30">
+  <w:abstractNum w:abstractNumId="31">
     <w:nsid w:val="5AA70C06"/>
     <w:multiLevelType w:val="hybridMultilevel"/>
     <w:tmpl w:val="D1A8A418"/>
@@ -50211,7 +53165,7 @@
       </w:rPr>
     </w:lvl>
   </w:abstractNum>
-  <w:abstractNum w:abstractNumId="31">
+  <w:abstractNum w:abstractNumId="32">
     <w:nsid w:val="60A26C33"/>
     <w:multiLevelType w:val="hybridMultilevel"/>
     <w:tmpl w:val="70C808EA"/>
@@ -50324,7 +53278,7 @@
       </w:rPr>
     </w:lvl>
   </w:abstractNum>
-  <w:abstractNum w:abstractNumId="32">
+  <w:abstractNum w:abstractNumId="33">
     <w:nsid w:val="60C70356"/>
     <w:multiLevelType w:val="hybridMultilevel"/>
     <w:tmpl w:val="63A2CA0A"/>
@@ -50437,7 +53391,7 @@
       </w:rPr>
     </w:lvl>
   </w:abstractNum>
-  <w:abstractNum w:abstractNumId="33">
+  <w:abstractNum w:abstractNumId="34">
     <w:nsid w:val="60CE7D64"/>
     <w:multiLevelType w:val="multilevel"/>
     <w:tmpl w:val="9696753E"/>
@@ -50586,7 +53540,7 @@
       </w:rPr>
     </w:lvl>
   </w:abstractNum>
-  <w:abstractNum w:abstractNumId="34">
+  <w:abstractNum w:abstractNumId="35">
     <w:nsid w:val="67167DC8"/>
     <w:multiLevelType w:val="hybridMultilevel"/>
     <w:tmpl w:val="4FBAE1BA"/>
@@ -50699,7 +53653,7 @@
       </w:rPr>
     </w:lvl>
   </w:abstractNum>
-  <w:abstractNum w:abstractNumId="35">
+  <w:abstractNum w:abstractNumId="36">
     <w:nsid w:val="77490DE6"/>
     <w:multiLevelType w:val="hybridMultilevel"/>
     <w:tmpl w:val="A75CE044"/>
@@ -50812,7 +53766,120 @@
       </w:rPr>
     </w:lvl>
   </w:abstractNum>
-  <w:abstractNum w:abstractNumId="36">
+  <w:abstractNum w:abstractNumId="37">
+    <w:nsid w:val="78CA3638"/>
+    <w:multiLevelType w:val="hybridMultilevel"/>
+    <w:tmpl w:val="795E9882"/>
+    <w:lvl w:ilvl="0" w:tplc="0402000B">
+      <w:start w:val="1"/>
+      <w:numFmt w:val="bullet"/>
+      <w:lvlText w:val=""/>
+      <w:lvlJc w:val="left"/>
+      <w:pPr>
+        <w:ind w:left="1428" w:hanging="360"/>
+      </w:pPr>
+      <w:rPr>
+        <w:rFonts w:ascii="Wingdings" w:hAnsi="Wingdings" w:hint="default"/>
+      </w:rPr>
+    </w:lvl>
+    <w:lvl w:ilvl="1" w:tplc="04020003" w:tentative="1">
+      <w:start w:val="1"/>
+      <w:numFmt w:val="bullet"/>
+      <w:lvlText w:val="o"/>
+      <w:lvlJc w:val="left"/>
+      <w:pPr>
+        <w:ind w:left="2148" w:hanging="360"/>
+      </w:pPr>
+      <w:rPr>
+        <w:rFonts w:ascii="Courier New" w:hAnsi="Courier New" w:cs="Courier New" w:hint="default"/>
+      </w:rPr>
+    </w:lvl>
+    <w:lvl w:ilvl="2" w:tplc="04020005" w:tentative="1">
+      <w:start w:val="1"/>
+      <w:numFmt w:val="bullet"/>
+      <w:lvlText w:val=""/>
+      <w:lvlJc w:val="left"/>
+      <w:pPr>
+        <w:ind w:left="2868" w:hanging="360"/>
+      </w:pPr>
+      <w:rPr>
+        <w:rFonts w:ascii="Wingdings" w:hAnsi="Wingdings" w:hint="default"/>
+      </w:rPr>
+    </w:lvl>
+    <w:lvl w:ilvl="3" w:tplc="04020001" w:tentative="1">
+      <w:start w:val="1"/>
+      <w:numFmt w:val="bullet"/>
+      <w:lvlText w:val=""/>
+      <w:lvlJc w:val="left"/>
+      <w:pPr>
+        <w:ind w:left="3588" w:hanging="360"/>
+      </w:pPr>
+      <w:rPr>
+        <w:rFonts w:ascii="Symbol" w:hAnsi="Symbol" w:hint="default"/>
+      </w:rPr>
+    </w:lvl>
+    <w:lvl w:ilvl="4" w:tplc="04020003" w:tentative="1">
+      <w:start w:val="1"/>
+      <w:numFmt w:val="bullet"/>
+      <w:lvlText w:val="o"/>
+      <w:lvlJc w:val="left"/>
+      <w:pPr>
+        <w:ind w:left="4308" w:hanging="360"/>
+      </w:pPr>
+      <w:rPr>
+        <w:rFonts w:ascii="Courier New" w:hAnsi="Courier New" w:cs="Courier New" w:hint="default"/>
+      </w:rPr>
+    </w:lvl>
+    <w:lvl w:ilvl="5" w:tplc="04020005" w:tentative="1">
+      <w:start w:val="1"/>
+      <w:numFmt w:val="bullet"/>
+      <w:lvlText w:val=""/>
+      <w:lvlJc w:val="left"/>
+      <w:pPr>
+        <w:ind w:left="5028" w:hanging="360"/>
+      </w:pPr>
+      <w:rPr>
+        <w:rFonts w:ascii="Wingdings" w:hAnsi="Wingdings" w:hint="default"/>
+      </w:rPr>
+    </w:lvl>
+    <w:lvl w:ilvl="6" w:tplc="04020001" w:tentative="1">
+      <w:start w:val="1"/>
+      <w:numFmt w:val="bullet"/>
+      <w:lvlText w:val=""/>
+      <w:lvlJc w:val="left"/>
+      <w:pPr>
+        <w:ind w:left="5748" w:hanging="360"/>
+      </w:pPr>
+      <w:rPr>
+        <w:rFonts w:ascii="Symbol" w:hAnsi="Symbol" w:hint="default"/>
+      </w:rPr>
+    </w:lvl>
+    <w:lvl w:ilvl="7" w:tplc="04020003" w:tentative="1">
+      <w:start w:val="1"/>
+      <w:numFmt w:val="bullet"/>
+      <w:lvlText w:val="o"/>
+      <w:lvlJc w:val="left"/>
+      <w:pPr>
+        <w:ind w:left="6468" w:hanging="360"/>
+      </w:pPr>
+      <w:rPr>
+        <w:rFonts w:ascii="Courier New" w:hAnsi="Courier New" w:cs="Courier New" w:hint="default"/>
+      </w:rPr>
+    </w:lvl>
+    <w:lvl w:ilvl="8" w:tplc="04020005" w:tentative="1">
+      <w:start w:val="1"/>
+      <w:numFmt w:val="bullet"/>
+      <w:lvlText w:val=""/>
+      <w:lvlJc w:val="left"/>
+      <w:pPr>
+        <w:ind w:left="7188" w:hanging="360"/>
+      </w:pPr>
+      <w:rPr>
+        <w:rFonts w:ascii="Wingdings" w:hAnsi="Wingdings" w:hint="default"/>
+      </w:rPr>
+    </w:lvl>
+  </w:abstractNum>
+  <w:abstractNum w:abstractNumId="38">
     <w:nsid w:val="79586A07"/>
     <w:multiLevelType w:val="multilevel"/>
     <w:tmpl w:val="9C223D16"/>
@@ -50961,7 +54028,7 @@
       </w:rPr>
     </w:lvl>
   </w:abstractNum>
-  <w:abstractNum w:abstractNumId="37">
+  <w:abstractNum w:abstractNumId="39">
     <w:nsid w:val="7B8B5590"/>
     <w:multiLevelType w:val="hybridMultilevel"/>
     <w:tmpl w:val="543E27F4"/>
@@ -51074,7 +54141,7 @@
       </w:rPr>
     </w:lvl>
   </w:abstractNum>
-  <w:abstractNum w:abstractNumId="38">
+  <w:abstractNum w:abstractNumId="40">
     <w:nsid w:val="7E9A3272"/>
     <w:multiLevelType w:val="hybridMultilevel"/>
     <w:tmpl w:val="B7AA8664"/>
@@ -51164,7 +54231,7 @@
       </w:pPr>
     </w:lvl>
   </w:abstractNum>
-  <w:abstractNum w:abstractNumId="39">
+  <w:abstractNum w:abstractNumId="41">
     <w:nsid w:val="7EED1AC2"/>
     <w:multiLevelType w:val="multilevel"/>
     <w:tmpl w:val="8A6E23A4"/>
@@ -51289,7 +54356,7 @@
       </w:rPr>
     </w:lvl>
   </w:abstractNum>
-  <w:abstractNum w:abstractNumId="40">
+  <w:abstractNum w:abstractNumId="42">
     <w:nsid w:val="7F3D0877"/>
     <w:multiLevelType w:val="hybridMultilevel"/>
     <w:tmpl w:val="F12000EC"/>
@@ -51403,13 +54470,13 @@
     </w:lvl>
   </w:abstractNum>
   <w:num w:numId="1">
-    <w:abstractNumId w:val="27"/>
+    <w:abstractNumId w:val="28"/>
   </w:num>
   <w:num w:numId="2">
     <w:abstractNumId w:val="23"/>
   </w:num>
   <w:num w:numId="3">
-    <w:abstractNumId w:val="40"/>
+    <w:abstractNumId w:val="42"/>
   </w:num>
   <w:num w:numId="4">
     <w:abstractNumId w:val="21"/>
@@ -51418,10 +54485,10 @@
     <w:abstractNumId w:val="19"/>
   </w:num>
   <w:num w:numId="6">
-    <w:abstractNumId w:val="39"/>
+    <w:abstractNumId w:val="41"/>
   </w:num>
   <w:num w:numId="7">
-    <w:abstractNumId w:val="34"/>
+    <w:abstractNumId w:val="35"/>
   </w:num>
   <w:num w:numId="8">
     <w:abstractNumId w:val="22"/>
@@ -51433,7 +54500,7 @@
     <w:abstractNumId w:val="15"/>
   </w:num>
   <w:num w:numId="11">
-    <w:abstractNumId w:val="36"/>
+    <w:abstractNumId w:val="38"/>
   </w:num>
   <w:num w:numId="12">
     <w:abstractNumId w:val="6"/>
@@ -51442,19 +54509,19 @@
     <w:abstractNumId w:val="18"/>
   </w:num>
   <w:num w:numId="14">
-    <w:abstractNumId w:val="29"/>
+    <w:abstractNumId w:val="30"/>
   </w:num>
   <w:num w:numId="15">
-    <w:abstractNumId w:val="30"/>
+    <w:abstractNumId w:val="31"/>
   </w:num>
   <w:num w:numId="16">
     <w:abstractNumId w:val="8"/>
   </w:num>
   <w:num w:numId="17">
-    <w:abstractNumId w:val="35"/>
+    <w:abstractNumId w:val="36"/>
   </w:num>
   <w:num w:numId="18">
-    <w:abstractNumId w:val="31"/>
+    <w:abstractNumId w:val="32"/>
   </w:num>
   <w:num w:numId="19">
     <w:abstractNumId w:val="12"/>
@@ -51466,7 +54533,7 @@
     <w:abstractNumId w:val="4"/>
   </w:num>
   <w:num w:numId="22">
-    <w:abstractNumId w:val="33"/>
+    <w:abstractNumId w:val="34"/>
   </w:num>
   <w:num w:numId="23">
     <w:abstractNumId w:val="7"/>
@@ -51475,7 +54542,7 @@
     <w:abstractNumId w:val="16"/>
   </w:num>
   <w:num w:numId="25">
-    <w:abstractNumId w:val="37"/>
+    <w:abstractNumId w:val="39"/>
   </w:num>
   <w:num w:numId="26">
     <w:abstractNumId w:val="20"/>
@@ -51487,7 +54554,7 @@
     <w:abstractNumId w:val="10"/>
   </w:num>
   <w:num w:numId="29">
-    <w:abstractNumId w:val="28"/>
+    <w:abstractNumId w:val="29"/>
   </w:num>
   <w:num w:numId="30">
     <w:abstractNumId w:val="0"/>
@@ -51496,7 +54563,7 @@
     <w:abstractNumId w:val="1"/>
   </w:num>
   <w:num w:numId="32">
-    <w:abstractNumId w:val="32"/>
+    <w:abstractNumId w:val="33"/>
   </w:num>
   <w:num w:numId="33">
     <w:abstractNumId w:val="5"/>
@@ -51523,7 +54590,13 @@
     <w:abstractNumId w:val="9"/>
   </w:num>
   <w:num w:numId="41">
-    <w:abstractNumId w:val="38"/>
+    <w:abstractNumId w:val="40"/>
+  </w:num>
+  <w:num w:numId="42">
+    <w:abstractNumId w:val="37"/>
+  </w:num>
+  <w:num w:numId="43">
+    <w:abstractNumId w:val="27"/>
   </w:num>
   <w:numIdMacAtCleanup w:val="40"/>
 </w:numbering>
@@ -52855,7 +55928,7 @@
 </file>
 
 <file path=customXml/itemProps1.xml><?xml version="1.0" encoding="utf-8"?>
-<ds:datastoreItem xmlns:ds="http://schemas.openxmlformats.org/officeDocument/2006/customXml" ds:itemID="{DB17E2E5-EA27-496A-A48D-9930288B78E9}">
+<ds:datastoreItem xmlns:ds="http://schemas.openxmlformats.org/officeDocument/2006/customXml" ds:itemID="{CA90C9AF-A341-40C2-9808-D6400DE7BC98}">
   <ds:schemaRefs>
     <ds:schemaRef ds:uri="http://schemas.openxmlformats.org/officeDocument/2006/bibliography"/>
   </ds:schemaRefs>

</xml_diff>